<commit_message>
poprawiono 3 i 4
</commit_message>
<xml_diff>
--- a/Projekt/Nasze sprawozdanie/1.docx
+++ b/Projekt/Nasze sprawozdanie/1.docx
@@ -8203,7 +8203,33 @@
         <w:rPr>
           <w:rFonts w:eastAsia="MS Gothic"/>
         </w:rPr>
-        <w:t xml:space="preserve"> – wartość odczytujemy z tablic rozkładu normalnego, w przybliżeniu wynosi 1,96</w:t>
+        <w:t xml:space="preserve"> – wartość </w:t>
+      </w:r>
+      <w:r>
+        <w:rPr>
+          <w:rFonts w:eastAsia="MS Gothic"/>
+        </w:rPr>
+        <w:t xml:space="preserve">uzyskujemy za pomocą funkcji </w:t>
+      </w:r>
+      <w:proofErr w:type="spellStart"/>
+      <w:r>
+        <w:rPr>
+          <w:rFonts w:eastAsia="MS Gothic"/>
+        </w:rPr>
+        <w:t>qnorm</w:t>
+      </w:r>
+      <w:proofErr w:type="spellEnd"/>
+      <w:r>
+        <w:rPr>
+          <w:rFonts w:eastAsia="MS Gothic"/>
+        </w:rPr>
+        <w:t>(0.975)</w:t>
+      </w:r>
+      <w:r>
+        <w:rPr>
+          <w:rFonts w:eastAsia="MS Gothic"/>
+        </w:rPr>
+        <w:t xml:space="preserve"> lub odczytujemy z tablic rozkładu normalnego</w:t>
       </w:r>
     </w:p>
     <w:p>
@@ -8254,7 +8280,43 @@
             <w:rPr>
               <w:rFonts w:ascii="Cambria Math" w:eastAsia="MS Gothic" w:hAnsi="Cambria Math"/>
             </w:rPr>
-            <m:t>P(33,52048&lt;m&lt;36,80638)</m:t>
+            <m:t>P(</m:t>
+          </m:r>
+          <m:r>
+            <w:rPr>
+              <w:rFonts w:ascii="Cambria Math" w:eastAsia="MS Gothic" w:hAnsi="Cambria Math"/>
+            </w:rPr>
+            <m:t>33,</m:t>
+          </m:r>
+          <m:r>
+            <w:rPr>
+              <w:rFonts w:ascii="Cambria Math" w:eastAsia="MS Gothic" w:hAnsi="Cambria Math"/>
+            </w:rPr>
+            <m:t>52051</m:t>
+          </m:r>
+          <m:r>
+            <w:rPr>
+              <w:rFonts w:ascii="Cambria Math" w:eastAsia="MS Gothic" w:hAnsi="Cambria Math"/>
+            </w:rPr>
+            <m:t>&lt;m&lt;</m:t>
+          </m:r>
+          <m:r>
+            <w:rPr>
+              <w:rFonts w:ascii="Cambria Math" w:eastAsia="MS Gothic" w:hAnsi="Cambria Math"/>
+            </w:rPr>
+            <m:t>36,</m:t>
+          </m:r>
+          <m:r>
+            <w:rPr>
+              <w:rFonts w:ascii="Cambria Math" w:eastAsia="MS Gothic" w:hAnsi="Cambria Math"/>
+            </w:rPr>
+            <m:t>80635</m:t>
+          </m:r>
+          <m:r>
+            <w:rPr>
+              <w:rFonts w:ascii="Cambria Math" w:eastAsia="MS Gothic" w:hAnsi="Cambria Math"/>
+            </w:rPr>
+            <m:t>)</m:t>
           </m:r>
         </m:oMath>
       </m:oMathPara>
@@ -8536,7 +8598,23 @@
               <w:sz w:val="28"/>
               <w:szCs w:val="28"/>
             </w:rPr>
-            <m:t>=1,642952</m:t>
+            <m:t>=</m:t>
+          </m:r>
+          <m:r>
+            <w:rPr>
+              <w:rFonts w:ascii="Cambria Math" w:eastAsia="MS Gothic" w:hAnsi="Cambria Math" w:cs="MS Gothic"/>
+              <w:sz w:val="28"/>
+              <w:szCs w:val="28"/>
+            </w:rPr>
+            <m:t>1,</m:t>
+          </m:r>
+          <m:r>
+            <w:rPr>
+              <w:rFonts w:ascii="Cambria Math" w:eastAsia="MS Gothic" w:hAnsi="Cambria Math" w:cs="MS Gothic"/>
+              <w:sz w:val="28"/>
+              <w:szCs w:val="28"/>
+            </w:rPr>
+            <m:t>642922</m:t>
           </m:r>
         </m:oMath>
       </m:oMathPara>
@@ -8572,7 +8650,31 @@
               <w:sz w:val="28"/>
               <w:szCs w:val="28"/>
             </w:rPr>
-            <m:t>δ=4.672332%</m:t>
+            <m:t>δ=</m:t>
+          </m:r>
+          <m:r>
+            <w:rPr>
+              <w:rFonts w:ascii="Cambria Math" w:eastAsia="MS Gothic" w:hAnsi="Cambria Math"/>
+              <w:sz w:val="28"/>
+              <w:szCs w:val="28"/>
+            </w:rPr>
+            <m:t>4,</m:t>
+          </m:r>
+          <m:r>
+            <w:rPr>
+              <w:rFonts w:ascii="Cambria Math" w:eastAsia="MS Gothic" w:hAnsi="Cambria Math"/>
+              <w:sz w:val="28"/>
+              <w:szCs w:val="28"/>
+            </w:rPr>
+            <m:t>672246</m:t>
+          </m:r>
+          <m:r>
+            <w:rPr>
+              <w:rFonts w:ascii="Cambria Math" w:eastAsia="MS Gothic" w:hAnsi="Cambria Math"/>
+              <w:sz w:val="28"/>
+              <w:szCs w:val="28"/>
+            </w:rPr>
+            <m:t>%</m:t>
           </m:r>
         </m:oMath>
       </m:oMathPara>
@@ -9334,11 +9436,32 @@
         <w:rPr>
           <w:rFonts w:eastAsia="MS Gothic"/>
         </w:rPr>
-        <w:t xml:space="preserve"> – wartość odczytujemy z tablic rozkładu normalnego, w przybliżeniu wynosi 1,96</w:t>
-      </w:r>
-    </w:p>
-    <w:p>
-      <w:pPr>
+        <w:t xml:space="preserve"> – </w:t>
+      </w:r>
+      <w:r>
+        <w:rPr>
+          <w:rFonts w:eastAsia="MS Gothic"/>
+        </w:rPr>
+        <w:t xml:space="preserve">wartość uzyskujemy za pomocą funkcji </w:t>
+      </w:r>
+      <w:proofErr w:type="spellStart"/>
+      <w:r>
+        <w:rPr>
+          <w:rFonts w:eastAsia="MS Gothic"/>
+        </w:rPr>
+        <w:t>qnorm</w:t>
+      </w:r>
+      <w:proofErr w:type="spellEnd"/>
+      <w:r>
+        <w:rPr>
+          <w:rFonts w:eastAsia="MS Gothic"/>
+        </w:rPr>
+        <w:t>(0.975) lub odczytujemy z tablic rozkładu normalnego</w:t>
+      </w:r>
+    </w:p>
+    <w:p>
+      <w:pPr>
+        <w:spacing w:after="0"/>
         <w:rPr>
           <w:rFonts w:eastAsia="MS Gothic"/>
         </w:rPr>
@@ -9385,7 +9508,25 @@
             <w:rPr>
               <w:rFonts w:ascii="Cambria Math" w:eastAsia="MS Gothic" w:hAnsi="Cambria Math"/>
             </w:rPr>
-            <m:t>P(6,066787&lt;</m:t>
+            <m:t>P(</m:t>
+          </m:r>
+          <m:r>
+            <w:rPr>
+              <w:rFonts w:ascii="Cambria Math" w:eastAsia="MS Gothic" w:hAnsi="Cambria Math"/>
+            </w:rPr>
+            <m:t>6,</m:t>
+          </m:r>
+          <m:r>
+            <w:rPr>
+              <w:rFonts w:ascii="Cambria Math" w:eastAsia="MS Gothic" w:hAnsi="Cambria Math"/>
+            </w:rPr>
+            <m:t>066805</m:t>
+          </m:r>
+          <m:r>
+            <w:rPr>
+              <w:rFonts w:ascii="Cambria Math" w:eastAsia="MS Gothic" w:hAnsi="Cambria Math"/>
+            </w:rPr>
+            <m:t>&lt;</m:t>
           </m:r>
           <m:r>
             <w:rPr>
@@ -9399,7 +9540,25 @@
             <w:rPr>
               <w:rFonts w:ascii="Cambria Math" w:eastAsia="MS Gothic" w:hAnsi="Cambria Math"/>
             </w:rPr>
-            <m:t>&lt;9,10097)</m:t>
+            <m:t>&lt;</m:t>
+          </m:r>
+          <m:r>
+            <w:rPr>
+              <w:rFonts w:ascii="Cambria Math" w:eastAsia="MS Gothic" w:hAnsi="Cambria Math"/>
+            </w:rPr>
+            <m:t>9,</m:t>
+          </m:r>
+          <m:r>
+            <w:rPr>
+              <w:rFonts w:ascii="Cambria Math" w:eastAsia="MS Gothic" w:hAnsi="Cambria Math"/>
+            </w:rPr>
+            <m:t>100928</m:t>
+          </m:r>
+          <m:r>
+            <w:rPr>
+              <w:rFonts w:ascii="Cambria Math" w:eastAsia="MS Gothic" w:hAnsi="Cambria Math"/>
+            </w:rPr>
+            <m:t>)</m:t>
           </m:r>
         </m:oMath>
       </m:oMathPara>
@@ -9655,7 +9814,15 @@
               <w:sz w:val="28"/>
               <w:szCs w:val="28"/>
             </w:rPr>
-            <m:t>)=1.517092</m:t>
+            <m:t>)=</m:t>
+          </m:r>
+          <m:r>
+            <w:rPr>
+              <w:rFonts w:ascii="Cambria Math" w:eastAsia="MS Gothic" w:hAnsi="Cambria Math" w:cs="MS Gothic"/>
+              <w:sz w:val="28"/>
+              <w:szCs w:val="28"/>
+            </w:rPr>
+            <m:t>1.517061</m:t>
           </m:r>
         </m:oMath>
       </m:oMathPara>
@@ -9797,7 +9964,31 @@
               <w:sz w:val="28"/>
               <w:szCs w:val="28"/>
             </w:rPr>
-            <m:t>δ=20,83803%</m:t>
+            <m:t>δ=</m:t>
+          </m:r>
+          <m:r>
+            <w:rPr>
+              <w:rFonts w:ascii="Cambria Math" w:eastAsia="MS Gothic" w:hAnsi="Cambria Math"/>
+              <w:sz w:val="28"/>
+              <w:szCs w:val="28"/>
+            </w:rPr>
+            <m:t>20,</m:t>
+          </m:r>
+          <m:r>
+            <w:rPr>
+              <w:rFonts w:ascii="Cambria Math" w:eastAsia="MS Gothic" w:hAnsi="Cambria Math"/>
+              <w:sz w:val="28"/>
+              <w:szCs w:val="28"/>
+            </w:rPr>
+            <m:t>83762</m:t>
+          </m:r>
+          <m:r>
+            <w:rPr>
+              <w:rFonts w:ascii="Cambria Math" w:eastAsia="MS Gothic" w:hAnsi="Cambria Math"/>
+              <w:sz w:val="28"/>
+              <w:szCs w:val="28"/>
+            </w:rPr>
+            <m:t>%</m:t>
           </m:r>
         </m:oMath>
       </m:oMathPara>
@@ -11725,17 +11916,14 @@
         </w:rPr>
         <w:t xml:space="preserve">Obszar krytyczny:  </w:t>
       </w:r>
-      <m:r>
-        <m:rPr>
-          <m:sty m:val="p"/>
-        </m:rPr>
+      <w:r>
         <w:rPr>
           <w:rFonts w:ascii="Cambria Math" w:hAnsi="Cambria Math"/>
           <w:sz w:val="24"/>
           <w:szCs w:val="24"/>
         </w:rPr>
         <w:br/>
-      </m:r>
+      </w:r>
       <m:oMathPara>
         <m:oMath>
           <m:r>

</xml_diff>

<commit_message>
Poprawione literówki w sprawozdaniu - zad1
</commit_message>
<xml_diff>
--- a/Projekt/Nasze sprawozdanie/1.docx
+++ b/Projekt/Nasze sprawozdanie/1.docx
@@ -122,14 +122,20 @@
         <w:rPr>
           <w:sz w:val="24"/>
         </w:rPr>
-        <w:t xml:space="preserve">AEI, </w:t>
+        <w:t>AEI, Informatyka</w:t>
+      </w:r>
+      <w:r>
+        <w:rPr>
+          <w:sz w:val="24"/>
+        </w:rPr>
+        <w:t xml:space="preserve">, </w:t>
       </w:r>
       <w:proofErr w:type="spellStart"/>
       <w:r>
         <w:rPr>
           <w:sz w:val="24"/>
         </w:rPr>
-        <w:t>Informatykasem</w:t>
+        <w:t>sem</w:t>
       </w:r>
       <w:proofErr w:type="spellEnd"/>
       <w:r>
@@ -394,6 +400,12 @@
       <w:r>
         <w:rPr>
           <w:sz w:val="24"/>
+        </w:rPr>
+        <w:t xml:space="preserve"> </w:t>
+      </w:r>
+      <w:r>
+        <w:rPr>
+          <w:sz w:val="24"/>
           <w:u w:val="single"/>
         </w:rPr>
         <w:t>szczegółowych</w:t>
@@ -616,11 +628,37 @@
                 <w:sz w:val="24"/>
               </w:rPr>
             </w:pPr>
-            <w:r>
-              <w:rPr>
-                <w:sz w:val="24"/>
-              </w:rPr>
-              <w:t>Kwanty Q1</w:t>
+            <w:proofErr w:type="spellStart"/>
+            <w:r>
+              <w:rPr>
+                <w:sz w:val="24"/>
+              </w:rPr>
+              <w:t>Kwa</w:t>
+            </w:r>
+            <w:r>
+              <w:rPr>
+                <w:sz w:val="24"/>
+              </w:rPr>
+              <w:t>r</w:t>
+            </w:r>
+            <w:r>
+              <w:rPr>
+                <w:sz w:val="24"/>
+              </w:rPr>
+              <w:t>ty</w:t>
+            </w:r>
+            <w:r>
+              <w:rPr>
+                <w:sz w:val="24"/>
+              </w:rPr>
+              <w:t>l</w:t>
+            </w:r>
+            <w:proofErr w:type="spellEnd"/>
+            <w:r>
+              <w:rPr>
+                <w:sz w:val="24"/>
+              </w:rPr>
+              <w:t xml:space="preserve"> Q1</w:t>
             </w:r>
           </w:p>
         </w:tc>
@@ -661,11 +699,31 @@
                 <w:sz w:val="24"/>
               </w:rPr>
             </w:pPr>
-            <w:r>
-              <w:rPr>
-                <w:sz w:val="24"/>
-              </w:rPr>
-              <w:t>Kwanty Q3</w:t>
+            <w:proofErr w:type="spellStart"/>
+            <w:r>
+              <w:rPr>
+                <w:sz w:val="24"/>
+              </w:rPr>
+              <w:t>Kwar</w:t>
+            </w:r>
+            <w:r>
+              <w:rPr>
+                <w:sz w:val="24"/>
+              </w:rPr>
+              <w:t>ty</w:t>
+            </w:r>
+            <w:r>
+              <w:rPr>
+                <w:sz w:val="24"/>
+              </w:rPr>
+              <w:t>l</w:t>
+            </w:r>
+            <w:proofErr w:type="spellEnd"/>
+            <w:r>
+              <w:rPr>
+                <w:sz w:val="24"/>
+              </w:rPr>
+              <w:t xml:space="preserve"> Q3</w:t>
             </w:r>
           </w:p>
         </w:tc>
@@ -805,6 +863,16 @@
             </w:r>
             <m:oMath>
               <w:proofErr w:type="spellEnd"/>
+              <m:r>
+                <m:rPr>
+                  <m:sty m:val="bi"/>
+                </m:rPr>
+                <w:rPr>
+                  <w:rFonts w:ascii="Cambria Math" w:hAnsi="Cambria Math"/>
+                  <w:sz w:val="24"/>
+                </w:rPr>
+                <m:t xml:space="preserve"> </m:t>
+              </m:r>
               <m:r>
                 <w:rPr>
                   <w:rFonts w:ascii="Cambria Math" w:hAnsi="Cambria Math"/>
@@ -902,6 +970,16 @@
             </w:r>
             <m:oMath>
               <w:proofErr w:type="spellEnd"/>
+              <m:r>
+                <m:rPr>
+                  <m:sty m:val="bi"/>
+                </m:rPr>
+                <w:rPr>
+                  <w:rFonts w:ascii="Cambria Math" w:hAnsi="Cambria Math"/>
+                  <w:sz w:val="24"/>
+                </w:rPr>
+                <m:t xml:space="preserve"> </m:t>
+              </m:r>
               <m:r>
                 <w:rPr>
                   <w:rFonts w:ascii="Cambria Math" w:hAnsi="Cambria Math"/>
@@ -2642,12 +2720,20 @@
                 <w:sz w:val="24"/>
               </w:rPr>
             </w:pPr>
+            <w:proofErr w:type="spellStart"/>
             <w:r>
               <w:rPr>
                 <w:sz w:val="24"/>
               </w:rPr>
               <w:lastRenderedPageBreak/>
-              <w:t>Kwanty Q1</w:t>
+              <w:t>Kwartyl</w:t>
+            </w:r>
+            <w:proofErr w:type="spellEnd"/>
+            <w:r>
+              <w:rPr>
+                <w:sz w:val="24"/>
+              </w:rPr>
+              <w:t xml:space="preserve"> Q1</w:t>
             </w:r>
           </w:p>
         </w:tc>
@@ -3042,11 +3128,19 @@
                 <w:sz w:val="24"/>
               </w:rPr>
             </w:pPr>
-            <w:r>
-              <w:rPr>
-                <w:sz w:val="24"/>
-              </w:rPr>
-              <w:t>Kwanty Q3</w:t>
+            <w:proofErr w:type="spellStart"/>
+            <w:r>
+              <w:rPr>
+                <w:sz w:val="24"/>
+              </w:rPr>
+              <w:t>Kwartyl</w:t>
+            </w:r>
+            <w:proofErr w:type="spellEnd"/>
+            <w:r>
+              <w:rPr>
+                <w:sz w:val="24"/>
+              </w:rPr>
+              <w:t xml:space="preserve"> Q3</w:t>
             </w:r>
           </w:p>
         </w:tc>
@@ -4812,11 +4906,19 @@
                 <w:sz w:val="24"/>
               </w:rPr>
             </w:pPr>
-            <w:r>
-              <w:rPr>
-                <w:sz w:val="24"/>
-              </w:rPr>
-              <w:t>Kwanty Q1</w:t>
+            <w:proofErr w:type="spellStart"/>
+            <w:r>
+              <w:rPr>
+                <w:sz w:val="24"/>
+              </w:rPr>
+              <w:t>Kwartyl</w:t>
+            </w:r>
+            <w:proofErr w:type="spellEnd"/>
+            <w:r>
+              <w:rPr>
+                <w:sz w:val="24"/>
+              </w:rPr>
+              <w:t xml:space="preserve"> Q1</w:t>
             </w:r>
           </w:p>
         </w:tc>
@@ -4852,11 +4954,19 @@
                 <w:sz w:val="24"/>
               </w:rPr>
             </w:pPr>
-            <w:r>
-              <w:rPr>
-                <w:sz w:val="24"/>
-              </w:rPr>
-              <w:t>Kwanty Q3</w:t>
+            <w:proofErr w:type="spellStart"/>
+            <w:r>
+              <w:rPr>
+                <w:sz w:val="24"/>
+              </w:rPr>
+              <w:t>Kwartyl</w:t>
+            </w:r>
+            <w:proofErr w:type="spellEnd"/>
+            <w:r>
+              <w:rPr>
+                <w:sz w:val="24"/>
+              </w:rPr>
+              <w:t xml:space="preserve"> Q3</w:t>
             </w:r>
           </w:p>
         </w:tc>
@@ -5609,11 +5719,19 @@
                 <w:sz w:val="24"/>
               </w:rPr>
             </w:pPr>
-            <w:r>
-              <w:rPr>
-                <w:sz w:val="24"/>
-              </w:rPr>
-              <w:t>Kwanty Q1</w:t>
+            <w:proofErr w:type="spellStart"/>
+            <w:r>
+              <w:rPr>
+                <w:sz w:val="24"/>
+              </w:rPr>
+              <w:t>Kwartyl</w:t>
+            </w:r>
+            <w:proofErr w:type="spellEnd"/>
+            <w:r>
+              <w:rPr>
+                <w:sz w:val="24"/>
+              </w:rPr>
+              <w:t xml:space="preserve"> Q1</w:t>
             </w:r>
           </w:p>
         </w:tc>
@@ -5651,11 +5769,19 @@
                 <w:sz w:val="24"/>
               </w:rPr>
             </w:pPr>
-            <w:r>
-              <w:rPr>
-                <w:sz w:val="24"/>
-              </w:rPr>
-              <w:t>Kwanty Q3</w:t>
+            <w:proofErr w:type="spellStart"/>
+            <w:r>
+              <w:rPr>
+                <w:sz w:val="24"/>
+              </w:rPr>
+              <w:t>Kwartyl</w:t>
+            </w:r>
+            <w:proofErr w:type="spellEnd"/>
+            <w:r>
+              <w:rPr>
+                <w:sz w:val="24"/>
+              </w:rPr>
+              <w:t xml:space="preserve"> Q3</w:t>
             </w:r>
           </w:p>
         </w:tc>
@@ -8280,43 +8406,7 @@
             <w:rPr>
               <w:rFonts w:ascii="Cambria Math" w:eastAsia="MS Gothic" w:hAnsi="Cambria Math"/>
             </w:rPr>
-            <m:t>P(</m:t>
-          </m:r>
-          <m:r>
-            <w:rPr>
-              <w:rFonts w:ascii="Cambria Math" w:eastAsia="MS Gothic" w:hAnsi="Cambria Math"/>
-            </w:rPr>
-            <m:t>33,</m:t>
-          </m:r>
-          <m:r>
-            <w:rPr>
-              <w:rFonts w:ascii="Cambria Math" w:eastAsia="MS Gothic" w:hAnsi="Cambria Math"/>
-            </w:rPr>
-            <m:t>52051</m:t>
-          </m:r>
-          <m:r>
-            <w:rPr>
-              <w:rFonts w:ascii="Cambria Math" w:eastAsia="MS Gothic" w:hAnsi="Cambria Math"/>
-            </w:rPr>
-            <m:t>&lt;m&lt;</m:t>
-          </m:r>
-          <m:r>
-            <w:rPr>
-              <w:rFonts w:ascii="Cambria Math" w:eastAsia="MS Gothic" w:hAnsi="Cambria Math"/>
-            </w:rPr>
-            <m:t>36,</m:t>
-          </m:r>
-          <m:r>
-            <w:rPr>
-              <w:rFonts w:ascii="Cambria Math" w:eastAsia="MS Gothic" w:hAnsi="Cambria Math"/>
-            </w:rPr>
-            <m:t>80635</m:t>
-          </m:r>
-          <m:r>
-            <w:rPr>
-              <w:rFonts w:ascii="Cambria Math" w:eastAsia="MS Gothic" w:hAnsi="Cambria Math"/>
-            </w:rPr>
-            <m:t>)</m:t>
+            <m:t>P(33,52051&lt;m&lt;36,80635)</m:t>
           </m:r>
         </m:oMath>
       </m:oMathPara>
@@ -8598,23 +8688,7 @@
               <w:sz w:val="28"/>
               <w:szCs w:val="28"/>
             </w:rPr>
-            <m:t>=</m:t>
-          </m:r>
-          <m:r>
-            <w:rPr>
-              <w:rFonts w:ascii="Cambria Math" w:eastAsia="MS Gothic" w:hAnsi="Cambria Math" w:cs="MS Gothic"/>
-              <w:sz w:val="28"/>
-              <w:szCs w:val="28"/>
-            </w:rPr>
-            <m:t>1,</m:t>
-          </m:r>
-          <m:r>
-            <w:rPr>
-              <w:rFonts w:ascii="Cambria Math" w:eastAsia="MS Gothic" w:hAnsi="Cambria Math" w:cs="MS Gothic"/>
-              <w:sz w:val="28"/>
-              <w:szCs w:val="28"/>
-            </w:rPr>
-            <m:t>642922</m:t>
+            <m:t>=1,642922</m:t>
           </m:r>
         </m:oMath>
       </m:oMathPara>
@@ -8650,31 +8724,7 @@
               <w:sz w:val="28"/>
               <w:szCs w:val="28"/>
             </w:rPr>
-            <m:t>δ=</m:t>
-          </m:r>
-          <m:r>
-            <w:rPr>
-              <w:rFonts w:ascii="Cambria Math" w:eastAsia="MS Gothic" w:hAnsi="Cambria Math"/>
-              <w:sz w:val="28"/>
-              <w:szCs w:val="28"/>
-            </w:rPr>
-            <m:t>4,</m:t>
-          </m:r>
-          <m:r>
-            <w:rPr>
-              <w:rFonts w:ascii="Cambria Math" w:eastAsia="MS Gothic" w:hAnsi="Cambria Math"/>
-              <w:sz w:val="28"/>
-              <w:szCs w:val="28"/>
-            </w:rPr>
-            <m:t>672246</m:t>
-          </m:r>
-          <m:r>
-            <w:rPr>
-              <w:rFonts w:ascii="Cambria Math" w:eastAsia="MS Gothic" w:hAnsi="Cambria Math"/>
-              <w:sz w:val="28"/>
-              <w:szCs w:val="28"/>
-            </w:rPr>
-            <m:t>%</m:t>
+            <m:t>δ=4,672246%</m:t>
           </m:r>
         </m:oMath>
       </m:oMathPara>
@@ -9508,25 +9558,7 @@
             <w:rPr>
               <w:rFonts w:ascii="Cambria Math" w:eastAsia="MS Gothic" w:hAnsi="Cambria Math"/>
             </w:rPr>
-            <m:t>P(</m:t>
-          </m:r>
-          <m:r>
-            <w:rPr>
-              <w:rFonts w:ascii="Cambria Math" w:eastAsia="MS Gothic" w:hAnsi="Cambria Math"/>
-            </w:rPr>
-            <m:t>6,</m:t>
-          </m:r>
-          <m:r>
-            <w:rPr>
-              <w:rFonts w:ascii="Cambria Math" w:eastAsia="MS Gothic" w:hAnsi="Cambria Math"/>
-            </w:rPr>
-            <m:t>066805</m:t>
-          </m:r>
-          <m:r>
-            <w:rPr>
-              <w:rFonts w:ascii="Cambria Math" w:eastAsia="MS Gothic" w:hAnsi="Cambria Math"/>
-            </w:rPr>
-            <m:t>&lt;</m:t>
+            <m:t>P(6,066805&lt;</m:t>
           </m:r>
           <m:r>
             <w:rPr>
@@ -9540,25 +9572,7 @@
             <w:rPr>
               <w:rFonts w:ascii="Cambria Math" w:eastAsia="MS Gothic" w:hAnsi="Cambria Math"/>
             </w:rPr>
-            <m:t>&lt;</m:t>
-          </m:r>
-          <m:r>
-            <w:rPr>
-              <w:rFonts w:ascii="Cambria Math" w:eastAsia="MS Gothic" w:hAnsi="Cambria Math"/>
-            </w:rPr>
-            <m:t>9,</m:t>
-          </m:r>
-          <m:r>
-            <w:rPr>
-              <w:rFonts w:ascii="Cambria Math" w:eastAsia="MS Gothic" w:hAnsi="Cambria Math"/>
-            </w:rPr>
-            <m:t>100928</m:t>
-          </m:r>
-          <m:r>
-            <w:rPr>
-              <w:rFonts w:ascii="Cambria Math" w:eastAsia="MS Gothic" w:hAnsi="Cambria Math"/>
-            </w:rPr>
-            <m:t>)</m:t>
+            <m:t>&lt;9,100928)</m:t>
           </m:r>
         </m:oMath>
       </m:oMathPara>
@@ -9814,15 +9828,7 @@
               <w:sz w:val="28"/>
               <w:szCs w:val="28"/>
             </w:rPr>
-            <m:t>)=</m:t>
-          </m:r>
-          <m:r>
-            <w:rPr>
-              <w:rFonts w:ascii="Cambria Math" w:eastAsia="MS Gothic" w:hAnsi="Cambria Math" w:cs="MS Gothic"/>
-              <w:sz w:val="28"/>
-              <w:szCs w:val="28"/>
-            </w:rPr>
-            <m:t>1.517061</m:t>
+            <m:t>)=1.517061</m:t>
           </m:r>
         </m:oMath>
       </m:oMathPara>
@@ -9964,31 +9970,7 @@
               <w:sz w:val="28"/>
               <w:szCs w:val="28"/>
             </w:rPr>
-            <m:t>δ=</m:t>
-          </m:r>
-          <m:r>
-            <w:rPr>
-              <w:rFonts w:ascii="Cambria Math" w:eastAsia="MS Gothic" w:hAnsi="Cambria Math"/>
-              <w:sz w:val="28"/>
-              <w:szCs w:val="28"/>
-            </w:rPr>
-            <m:t>20,</m:t>
-          </m:r>
-          <m:r>
-            <w:rPr>
-              <w:rFonts w:ascii="Cambria Math" w:eastAsia="MS Gothic" w:hAnsi="Cambria Math"/>
-              <w:sz w:val="28"/>
-              <w:szCs w:val="28"/>
-            </w:rPr>
-            <m:t>83762</m:t>
-          </m:r>
-          <m:r>
-            <w:rPr>
-              <w:rFonts w:ascii="Cambria Math" w:eastAsia="MS Gothic" w:hAnsi="Cambria Math"/>
-              <w:sz w:val="28"/>
-              <w:szCs w:val="28"/>
-            </w:rPr>
-            <m:t>%</m:t>
+            <m:t>δ=20,83762%</m:t>
           </m:r>
         </m:oMath>
       </m:oMathPara>
@@ -10474,7 +10456,21 @@
           <w:sz w:val="24"/>
           <w:szCs w:val="24"/>
         </w:rPr>
-        <w:t xml:space="preserve"> to wariancje wydajności a nowej i starej hali.</w:t>
+        <w:t xml:space="preserve"> to wariancje wydajności </w:t>
+      </w:r>
+      <w:r>
+        <w:rPr>
+          <w:sz w:val="24"/>
+          <w:szCs w:val="24"/>
+        </w:rPr>
+        <w:t>n</w:t>
+      </w:r>
+      <w:r>
+        <w:rPr>
+          <w:sz w:val="24"/>
+          <w:szCs w:val="24"/>
+        </w:rPr>
+        <w:t>a nowej i starej hali.</w:t>
       </w:r>
     </w:p>
     <w:p>
@@ -13481,7 +13477,7 @@
 </file>
 
 <file path=customXml/itemProps1.xml><?xml version="1.0" encoding="utf-8"?>
-<ds:datastoreItem xmlns:ds="http://schemas.openxmlformats.org/officeDocument/2006/customXml" ds:itemID="{42454A67-73D8-4410-8817-A436C80CBF1E}">
+<ds:datastoreItem xmlns:ds="http://schemas.openxmlformats.org/officeDocument/2006/customXml" ds:itemID="{FA408C83-EB63-49A8-A0FE-F1722D5DE24B}">
   <ds:schemaRefs>
     <ds:schemaRef ds:uri="http://schemas.openxmlformats.org/officeDocument/2006/bibliography"/>
   </ds:schemaRefs>

</xml_diff>

<commit_message>
poprawiony PDF, chyba wszystko...
</commit_message>
<xml_diff>
--- a/Projekt/Nasze sprawozdanie/1.docx
+++ b/Projekt/Nasze sprawozdanie/1.docx
@@ -1,6 +1,6 @@
 
 <file path=word/document.xml><?xml version="1.0" encoding="utf-8"?>
-<w:document xmlns:wpc="http://schemas.microsoft.com/office/word/2010/wordprocessingCanvas" xmlns:mc="http://schemas.openxmlformats.org/markup-compatibility/2006" xmlns:o="urn:schemas-microsoft-com:office:office" xmlns:r="http://schemas.openxmlformats.org/officeDocument/2006/relationships" xmlns:m="http://schemas.openxmlformats.org/officeDocument/2006/math" xmlns:v="urn:schemas-microsoft-com:vml" xmlns:wp14="http://schemas.microsoft.com/office/word/2010/wordprocessingDrawing" xmlns:wp="http://schemas.openxmlformats.org/drawingml/2006/wordprocessingDrawing" xmlns:w10="urn:schemas-microsoft-com:office:word" xmlns:w="http://schemas.openxmlformats.org/wordprocessingml/2006/main" xmlns:w14="http://schemas.microsoft.com/office/word/2010/wordml" xmlns:w15="http://schemas.microsoft.com/office/word/2012/wordml" xmlns:wpg="http://schemas.microsoft.com/office/word/2010/wordprocessingGroup" xmlns:wpi="http://schemas.microsoft.com/office/word/2010/wordprocessingInk" xmlns:wne="http://schemas.microsoft.com/office/word/2006/wordml" xmlns:wps="http://schemas.microsoft.com/office/word/2010/wordprocessingShape" mc:Ignorable="w14 w15 wp14">
+<w:document xmlns:ve="http://schemas.openxmlformats.org/markup-compatibility/2006" xmlns:o="urn:schemas-microsoft-com:office:office" xmlns:r="http://schemas.openxmlformats.org/officeDocument/2006/relationships" xmlns:m="http://schemas.openxmlformats.org/officeDocument/2006/math" xmlns:v="urn:schemas-microsoft-com:vml" xmlns:wp="http://schemas.openxmlformats.org/drawingml/2006/wordprocessingDrawing" xmlns:w10="urn:schemas-microsoft-com:office:word" xmlns:w="http://schemas.openxmlformats.org/wordprocessingml/2006/main" xmlns:wne="http://schemas.microsoft.com/office/word/2006/wordml">
   <w:body>
     <w:p>
       <w:pPr>
@@ -122,20 +122,14 @@
         <w:rPr>
           <w:sz w:val="24"/>
         </w:rPr>
-        <w:t>AEI, Informatyka</w:t>
-      </w:r>
-      <w:r>
-        <w:rPr>
-          <w:sz w:val="24"/>
-        </w:rPr>
-        <w:t xml:space="preserve"> </w:t>
+        <w:t xml:space="preserve">AEI, </w:t>
       </w:r>
       <w:proofErr w:type="spellStart"/>
       <w:r>
         <w:rPr>
           <w:sz w:val="24"/>
         </w:rPr>
-        <w:t>sem</w:t>
+        <w:t>Informatykasem</w:t>
       </w:r>
       <w:proofErr w:type="spellEnd"/>
       <w:r>
@@ -401,12 +395,6 @@
         <w:rPr>
           <w:sz w:val="24"/>
         </w:rPr>
-        <w:t xml:space="preserve"> </w:t>
-      </w:r>
-      <w:r>
-        <w:rPr>
-          <w:sz w:val="24"/>
-        </w:rPr>
         <w:t>szczegółowych</w:t>
       </w:r>
       <w:r>
@@ -439,7 +427,7 @@
         <w:tblStyle w:val="Tabela-Siatka"/>
         <w:tblW w:w="9464" w:type="dxa"/>
         <w:tblLayout w:type="fixed"/>
-        <w:tblLook w:val="04A0" w:firstRow="1" w:lastRow="0" w:firstColumn="1" w:lastColumn="0" w:noHBand="0" w:noVBand="1"/>
+        <w:tblLook w:val="04A0"/>
       </w:tblPr>
       <w:tblGrid>
         <w:gridCol w:w="4503"/>
@@ -830,8 +818,8 @@
               </w:rPr>
               <w:t>var</w:t>
             </w:r>
-            <w:proofErr w:type="spellEnd"/>
             <m:oMath>
+              <w:proofErr w:type="spellEnd"/>
               <m:r>
                 <w:rPr>
                   <w:rFonts w:ascii="Cambria Math" w:hAnsi="Cambria Math"/>
@@ -927,8 +915,8 @@
               </w:rPr>
               <w:t>sd</w:t>
             </w:r>
-            <w:proofErr w:type="spellEnd"/>
             <m:oMath>
+              <w:proofErr w:type="spellEnd"/>
               <m:r>
                 <w:rPr>
                   <w:rFonts w:ascii="Cambria Math" w:hAnsi="Cambria Math"/>
@@ -970,15 +958,31 @@
                 <w:sz w:val="24"/>
               </w:rPr>
             </w:pPr>
+          </w:p>
+          <w:p>
+            <w:pPr>
+              <w:jc w:val="center"/>
+              <w:rPr>
+                <w:sz w:val="24"/>
+              </w:rPr>
+            </w:pPr>
             <w:r>
               <w:rPr>
                 <w:noProof/>
                 <w:sz w:val="24"/>
               </w:rPr>
               <w:drawing>
-                <wp:inline distT="0" distB="0" distL="0" distR="0">
-                  <wp:extent cx="1356478" cy="502964"/>
+                <wp:anchor distT="0" distB="0" distL="114300" distR="114300" simplePos="0" relativeHeight="251641839" behindDoc="0" locked="0" layoutInCell="1" allowOverlap="1">
+                  <wp:simplePos x="0" y="0"/>
+                  <wp:positionH relativeFrom="column">
+                    <wp:posOffset>838200</wp:posOffset>
+                  </wp:positionH>
+                  <wp:positionV relativeFrom="paragraph">
+                    <wp:posOffset>-177800</wp:posOffset>
+                  </wp:positionV>
+                  <wp:extent cx="1358900" cy="501650"/>
                   <wp:effectExtent l="19050" t="0" r="0" b="0"/>
+                  <wp:wrapSquare wrapText="bothSides"/>
                   <wp:docPr id="15" name="Obraz 0" descr="szcz_odch_przec_od_sr.PNG"/>
                   <wp:cNvGraphicFramePr>
                     <a:graphicFrameLocks xmlns:a="http://schemas.openxmlformats.org/drawingml/2006/main" noChangeAspect="1"/>
@@ -999,7 +1003,7 @@
                         <pic:spPr>
                           <a:xfrm>
                             <a:off x="0" y="0"/>
-                            <a:ext cx="1356478" cy="502964"/>
+                            <a:ext cx="1358900" cy="501650"/>
                           </a:xfrm>
                           <a:prstGeom prst="rect">
                             <a:avLst/>
@@ -1008,7 +1012,7 @@
                       </pic:pic>
                     </a:graphicData>
                   </a:graphic>
-                </wp:inline>
+                </wp:anchor>
               </w:drawing>
             </w:r>
           </w:p>
@@ -1050,9 +1054,25 @@
                 <w:sz w:val="24"/>
               </w:rPr>
               <w:drawing>
-                <wp:inline distT="0" distB="0" distL="0" distR="0">
-                  <wp:extent cx="1508891" cy="464860"/>
+                <wp:anchor distT="0" distB="0" distL="114300" distR="114300" simplePos="0" relativeHeight="251640814" behindDoc="1" locked="0" layoutInCell="1" allowOverlap="1">
+                  <wp:simplePos x="0" y="0"/>
+                  <wp:positionH relativeFrom="column">
+                    <wp:posOffset>762000</wp:posOffset>
+                  </wp:positionH>
+                  <wp:positionV relativeFrom="paragraph">
+                    <wp:posOffset>6350</wp:posOffset>
+                  </wp:positionV>
+                  <wp:extent cx="1511300" cy="463550"/>
                   <wp:effectExtent l="19050" t="0" r="0" b="0"/>
+                  <wp:wrapTight wrapText="bothSides">
+                    <wp:wrapPolygon edited="0">
+                      <wp:start x="-272" y="0"/>
+                      <wp:lineTo x="-272" y="20416"/>
+                      <wp:lineTo x="21509" y="20416"/>
+                      <wp:lineTo x="21509" y="0"/>
+                      <wp:lineTo x="-272" y="0"/>
+                    </wp:wrapPolygon>
+                  </wp:wrapTight>
                   <wp:docPr id="16" name="Obraz 3" descr="szcz_odch_przec_od_me.PNG"/>
                   <wp:cNvGraphicFramePr>
                     <a:graphicFrameLocks xmlns:a="http://schemas.openxmlformats.org/drawingml/2006/main" noChangeAspect="1"/>
@@ -1073,7 +1093,7 @@
                         <pic:spPr>
                           <a:xfrm>
                             <a:off x="0" y="0"/>
-                            <a:ext cx="1508891" cy="464860"/>
+                            <a:ext cx="1511300" cy="463550"/>
                           </a:xfrm>
                           <a:prstGeom prst="rect">
                             <a:avLst/>
@@ -1082,7 +1102,7 @@
                       </pic:pic>
                     </a:graphicData>
                   </a:graphic>
-                </wp:inline>
+                </wp:anchor>
               </w:drawing>
             </w:r>
           </w:p>
@@ -1119,15 +1139,31 @@
                 <w:sz w:val="24"/>
               </w:rPr>
             </w:pPr>
+          </w:p>
+          <w:p>
+            <w:pPr>
+              <w:jc w:val="center"/>
+              <w:rPr>
+                <w:sz w:val="24"/>
+              </w:rPr>
+            </w:pPr>
             <w:r>
               <w:rPr>
                 <w:noProof/>
                 <w:sz w:val="24"/>
               </w:rPr>
               <w:drawing>
-                <wp:inline distT="0" distB="0" distL="0" distR="0">
-                  <wp:extent cx="1364098" cy="495343"/>
-                  <wp:effectExtent l="19050" t="0" r="7502" b="0"/>
+                <wp:anchor distT="0" distB="0" distL="114300" distR="114300" simplePos="0" relativeHeight="251667456" behindDoc="0" locked="0" layoutInCell="1" allowOverlap="1">
+                  <wp:simplePos x="0" y="0"/>
+                  <wp:positionH relativeFrom="column">
+                    <wp:posOffset>831850</wp:posOffset>
+                  </wp:positionH>
+                  <wp:positionV relativeFrom="paragraph">
+                    <wp:posOffset>-184150</wp:posOffset>
+                  </wp:positionV>
+                  <wp:extent cx="1364615" cy="495300"/>
+                  <wp:effectExtent l="19050" t="0" r="6985" b="0"/>
+                  <wp:wrapSquare wrapText="bothSides"/>
                   <wp:docPr id="17" name="Obraz 16" descr="odch_cw.PNG"/>
                   <wp:cNvGraphicFramePr>
                     <a:graphicFrameLocks xmlns:a="http://schemas.openxmlformats.org/drawingml/2006/main" noChangeAspect="1"/>
@@ -1148,7 +1184,7 @@
                         <pic:spPr>
                           <a:xfrm>
                             <a:off x="0" y="0"/>
-                            <a:ext cx="1364098" cy="495343"/>
+                            <a:ext cx="1364615" cy="495300"/>
                           </a:xfrm>
                           <a:prstGeom prst="rect">
                             <a:avLst/>
@@ -1157,7 +1193,7 @@
                       </pic:pic>
                     </a:graphicData>
                   </a:graphic>
-                </wp:inline>
+                </wp:anchor>
               </w:drawing>
             </w:r>
           </w:p>
@@ -1188,6 +1224,7 @@
           </w:tcPr>
           <w:p>
             <w:pPr>
+              <w:spacing w:before="240"/>
               <w:jc w:val="center"/>
               <w:rPr>
                 <w:sz w:val="24"/>
@@ -1199,9 +1236,17 @@
                 <w:sz w:val="24"/>
               </w:rPr>
               <w:drawing>
-                <wp:inline distT="0" distB="0" distL="0" distR="0">
-                  <wp:extent cx="1089755" cy="464860"/>
+                <wp:anchor distT="0" distB="0" distL="114300" distR="114300" simplePos="0" relativeHeight="251639789" behindDoc="1" locked="0" layoutInCell="1" allowOverlap="1">
+                  <wp:simplePos x="0" y="0"/>
+                  <wp:positionH relativeFrom="column">
+                    <wp:posOffset>971550</wp:posOffset>
+                  </wp:positionH>
+                  <wp:positionV relativeFrom="paragraph">
+                    <wp:posOffset>6350</wp:posOffset>
+                  </wp:positionV>
+                  <wp:extent cx="1092200" cy="463550"/>
                   <wp:effectExtent l="19050" t="0" r="0" b="0"/>
+                  <wp:wrapSquare wrapText="bothSides"/>
                   <wp:docPr id="18" name="Obraz 17" descr="wspol_zmienn.png"/>
                   <wp:cNvGraphicFramePr>
                     <a:graphicFrameLocks xmlns:a="http://schemas.openxmlformats.org/drawingml/2006/main" noChangeAspect="1"/>
@@ -1222,7 +1267,7 @@
                         <pic:spPr>
                           <a:xfrm>
                             <a:off x="0" y="0"/>
-                            <a:ext cx="1089755" cy="464860"/>
+                            <a:ext cx="1092200" cy="463550"/>
                           </a:xfrm>
                           <a:prstGeom prst="rect">
                             <a:avLst/>
@@ -1231,7 +1276,7 @@
                       </pic:pic>
                     </a:graphicData>
                   </a:graphic>
-                </wp:inline>
+                </wp:anchor>
               </w:drawing>
             </w:r>
           </w:p>
@@ -1334,7 +1379,7 @@
                 <w:sz w:val="24"/>
               </w:rPr>
               <w:drawing>
-                <wp:anchor distT="0" distB="0" distL="114300" distR="114300" simplePos="0" relativeHeight="251660288" behindDoc="1" locked="0" layoutInCell="1" allowOverlap="1">
+                <wp:anchor distT="0" distB="0" distL="114300" distR="114300" simplePos="0" relativeHeight="251657214" behindDoc="1" locked="0" layoutInCell="1" allowOverlap="1">
                   <wp:simplePos x="0" y="0"/>
                   <wp:positionH relativeFrom="column">
                     <wp:posOffset>1233170</wp:posOffset>
@@ -1658,9 +1703,17 @@
                 <w:sz w:val="24"/>
               </w:rPr>
               <w:drawing>
-                <wp:inline distT="0" distB="0" distL="0" distR="0">
-                  <wp:extent cx="949325" cy="281940"/>
+                <wp:anchor distT="0" distB="0" distL="114300" distR="114300" simplePos="0" relativeHeight="251638764" behindDoc="0" locked="0" layoutInCell="1" allowOverlap="1">
+                  <wp:simplePos x="0" y="0"/>
+                  <wp:positionH relativeFrom="column">
+                    <wp:posOffset>971550</wp:posOffset>
+                  </wp:positionH>
+                  <wp:positionV relativeFrom="paragraph">
+                    <wp:posOffset>5715</wp:posOffset>
+                  </wp:positionV>
+                  <wp:extent cx="949325" cy="279400"/>
                   <wp:effectExtent l="19050" t="0" r="3175" b="0"/>
+                  <wp:wrapSquare wrapText="bothSides"/>
                   <wp:docPr id="24" name="Obraz 23" descr="exces.PNG"/>
                   <wp:cNvGraphicFramePr>
                     <a:graphicFrameLocks xmlns:a="http://schemas.openxmlformats.org/drawingml/2006/main" noChangeAspect="1"/>
@@ -1682,7 +1735,7 @@
                         <pic:spPr>
                           <a:xfrm>
                             <a:off x="0" y="0"/>
-                            <a:ext cx="949325" cy="281940"/>
+                            <a:ext cx="949325" cy="279400"/>
                           </a:xfrm>
                           <a:prstGeom prst="rect">
                             <a:avLst/>
@@ -1691,7 +1744,7 @@
                       </pic:pic>
                     </a:graphicData>
                   </a:graphic>
-                </wp:inline>
+                </wp:anchor>
               </w:drawing>
             </w:r>
           </w:p>
@@ -1918,7 +1971,7 @@
         <w:tblStyle w:val="Tabela-Siatka"/>
         <w:tblW w:w="9464" w:type="dxa"/>
         <w:tblLayout w:type="fixed"/>
-        <w:tblLook w:val="04A0" w:firstRow="1" w:lastRow="0" w:firstColumn="1" w:lastColumn="0" w:noHBand="0" w:noVBand="1"/>
+        <w:tblLook w:val="04A0"/>
       </w:tblPr>
       <w:tblGrid>
         <w:gridCol w:w="4503"/>
@@ -2412,10 +2465,7 @@
           </w:tcPr>
           <w:p>
             <w:pPr>
-              <w:jc w:val="center"/>
-              <w:rPr>
-                <w:rFonts w:ascii="Consolas" w:hAnsi="Consolas"/>
-                <w:b/>
+              <w:rPr>
                 <w:sz w:val="24"/>
               </w:rPr>
             </w:pPr>
@@ -2427,9 +2477,17 @@
                 <w:sz w:val="24"/>
               </w:rPr>
               <w:drawing>
-                <wp:inline distT="0" distB="0" distL="0" distR="0">
-                  <wp:extent cx="2385267" cy="746825"/>
+                <wp:anchor distT="0" distB="0" distL="114300" distR="114300" simplePos="0" relativeHeight="251668480" behindDoc="0" locked="0" layoutInCell="1" allowOverlap="1">
+                  <wp:simplePos x="0" y="0"/>
+                  <wp:positionH relativeFrom="column">
+                    <wp:posOffset>165100</wp:posOffset>
+                  </wp:positionH>
+                  <wp:positionV relativeFrom="paragraph">
+                    <wp:posOffset>57785</wp:posOffset>
+                  </wp:positionV>
+                  <wp:extent cx="2387600" cy="539750"/>
                   <wp:effectExtent l="19050" t="0" r="0" b="0"/>
+                  <wp:wrapTopAndBottom/>
                   <wp:docPr id="35" name="Obraz 34" descr="r_mediana.PNG"/>
                   <wp:cNvGraphicFramePr>
                     <a:graphicFrameLocks xmlns:a="http://schemas.openxmlformats.org/drawingml/2006/main" noChangeAspect="1"/>
@@ -2443,6 +2501,7 @@
                         </pic:nvPicPr>
                         <pic:blipFill>
                           <a:blip r:embed="rId19"/>
+                          <a:srcRect t="12712" b="15254"/>
                           <a:stretch>
                             <a:fillRect/>
                           </a:stretch>
@@ -2450,7 +2509,7 @@
                         <pic:spPr>
                           <a:xfrm>
                             <a:off x="0" y="0"/>
-                            <a:ext cx="2385267" cy="746825"/>
+                            <a:ext cx="2387600" cy="539750"/>
                           </a:xfrm>
                           <a:prstGeom prst="rect">
                             <a:avLst/>
@@ -2459,16 +2518,9 @@
                       </pic:pic>
                     </a:graphicData>
                   </a:graphic>
-                </wp:inline>
+                </wp:anchor>
               </w:drawing>
             </w:r>
-          </w:p>
-          <w:p>
-            <w:pPr>
-              <w:rPr>
-                <w:sz w:val="24"/>
-              </w:rPr>
-            </w:pPr>
             <m:oMath>
               <m:sSub>
                 <m:sSubPr>
@@ -2652,7 +2704,7 @@
         <w:tblStyle w:val="Tabela-Siatka"/>
         <w:tblW w:w="9464" w:type="dxa"/>
         <w:tblLayout w:type="fixed"/>
-        <w:tblLook w:val="04A0" w:firstRow="1" w:lastRow="0" w:firstColumn="1" w:lastColumn="0" w:noHBand="0" w:noVBand="1"/>
+        <w:tblLook w:val="04A0"/>
       </w:tblPr>
       <w:tblGrid>
         <w:gridCol w:w="4503"/>
@@ -3099,10 +3151,7 @@
           </w:tcPr>
           <w:p>
             <w:pPr>
-              <w:jc w:val="center"/>
-              <w:rPr>
-                <w:rFonts w:ascii="Consolas" w:hAnsi="Consolas"/>
-                <w:b/>
+              <w:rPr>
                 <w:sz w:val="24"/>
               </w:rPr>
             </w:pPr>
@@ -3114,9 +3163,17 @@
                 <w:sz w:val="24"/>
               </w:rPr>
               <w:drawing>
-                <wp:inline distT="0" distB="0" distL="0" distR="0">
-                  <wp:extent cx="2248535" cy="541020"/>
+                <wp:anchor distT="0" distB="0" distL="114300" distR="114300" simplePos="0" relativeHeight="251669504" behindDoc="0" locked="0" layoutInCell="1" allowOverlap="1">
+                  <wp:simplePos x="0" y="0"/>
+                  <wp:positionH relativeFrom="column">
+                    <wp:posOffset>317500</wp:posOffset>
+                  </wp:positionH>
+                  <wp:positionV relativeFrom="paragraph">
+                    <wp:posOffset>37465</wp:posOffset>
+                  </wp:positionV>
+                  <wp:extent cx="2247900" cy="539750"/>
                   <wp:effectExtent l="19050" t="0" r="0" b="0"/>
+                  <wp:wrapTopAndBottom/>
                   <wp:docPr id="38" name="Obraz 37" descr="r_q1_q3.PNG"/>
                   <wp:cNvGraphicFramePr>
                     <a:graphicFrameLocks xmlns:a="http://schemas.openxmlformats.org/drawingml/2006/main" noChangeAspect="1"/>
@@ -3138,7 +3195,7 @@
                         <pic:spPr>
                           <a:xfrm>
                             <a:off x="0" y="0"/>
-                            <a:ext cx="2248535" cy="541020"/>
+                            <a:ext cx="2247900" cy="539750"/>
                           </a:xfrm>
                           <a:prstGeom prst="rect">
                             <a:avLst/>
@@ -3147,16 +3204,9 @@
                       </pic:pic>
                     </a:graphicData>
                   </a:graphic>
-                </wp:inline>
+                </wp:anchor>
               </w:drawing>
             </w:r>
-          </w:p>
-          <w:p>
-            <w:pPr>
-              <w:rPr>
-                <w:sz w:val="24"/>
-              </w:rPr>
-            </w:pPr>
             <m:oMath>
               <m:sSub>
                 <m:sSubPr>
@@ -3516,6 +3566,16 @@
                 <w:sz w:val="24"/>
               </w:rPr>
             </w:pPr>
+          </w:p>
+          <w:p>
+            <w:pPr>
+              <w:jc w:val="center"/>
+              <w:rPr>
+                <w:rFonts w:ascii="Consolas" w:hAnsi="Consolas"/>
+                <w:b/>
+                <w:sz w:val="24"/>
+              </w:rPr>
+            </w:pPr>
             <w:r>
               <w:rPr>
                 <w:rFonts w:ascii="Consolas" w:hAnsi="Consolas"/>
@@ -3524,9 +3584,17 @@
                 <w:sz w:val="24"/>
               </w:rPr>
               <w:drawing>
-                <wp:inline distT="0" distB="0" distL="0" distR="0">
-                  <wp:extent cx="1806097" cy="472481"/>
-                  <wp:effectExtent l="19050" t="0" r="3653" b="0"/>
+                <wp:anchor distT="0" distB="0" distL="114300" distR="114300" simplePos="0" relativeHeight="251654139" behindDoc="0" locked="0" layoutInCell="1" allowOverlap="1">
+                  <wp:simplePos x="0" y="0"/>
+                  <wp:positionH relativeFrom="column">
+                    <wp:posOffset>609600</wp:posOffset>
+                  </wp:positionH>
+                  <wp:positionV relativeFrom="paragraph">
+                    <wp:posOffset>-169545</wp:posOffset>
+                  </wp:positionV>
+                  <wp:extent cx="1806575" cy="469900"/>
+                  <wp:effectExtent l="19050" t="0" r="3175" b="0"/>
+                  <wp:wrapSquare wrapText="bothSides"/>
                   <wp:docPr id="39" name="Obraz 38" descr="r_wariancja_nieobciazona.PNG"/>
                   <wp:cNvGraphicFramePr>
                     <a:graphicFrameLocks xmlns:a="http://schemas.openxmlformats.org/drawingml/2006/main" noChangeAspect="1"/>
@@ -3547,7 +3615,7 @@
                         <pic:spPr>
                           <a:xfrm>
                             <a:off x="0" y="0"/>
-                            <a:ext cx="1806097" cy="472481"/>
+                            <a:ext cx="1806575" cy="469900"/>
                           </a:xfrm>
                           <a:prstGeom prst="rect">
                             <a:avLst/>
@@ -3556,7 +3624,7 @@
                       </pic:pic>
                     </a:graphicData>
                   </a:graphic>
-                </wp:inline>
+                </wp:anchor>
               </w:drawing>
             </w:r>
           </w:p>
@@ -3592,15 +3660,31 @@
                 <w:sz w:val="24"/>
               </w:rPr>
             </w:pPr>
+          </w:p>
+          <w:p>
+            <w:pPr>
+              <w:jc w:val="center"/>
+              <w:rPr>
+                <w:sz w:val="24"/>
+              </w:rPr>
+            </w:pPr>
             <w:r>
               <w:rPr>
                 <w:noProof/>
                 <w:sz w:val="24"/>
               </w:rPr>
               <w:drawing>
-                <wp:inline distT="0" distB="0" distL="0" distR="0">
-                  <wp:extent cx="1569856" cy="472481"/>
+                <wp:anchor distT="0" distB="0" distL="114300" distR="114300" simplePos="0" relativeHeight="251637739" behindDoc="0" locked="0" layoutInCell="1" allowOverlap="1">
+                  <wp:simplePos x="0" y="0"/>
+                  <wp:positionH relativeFrom="column">
+                    <wp:posOffset>730250</wp:posOffset>
+                  </wp:positionH>
+                  <wp:positionV relativeFrom="paragraph">
+                    <wp:posOffset>-179705</wp:posOffset>
+                  </wp:positionV>
+                  <wp:extent cx="1568450" cy="469900"/>
                   <wp:effectExtent l="19050" t="0" r="0" b="0"/>
+                  <wp:wrapSquare wrapText="bothSides"/>
                   <wp:docPr id="40" name="Obraz 39" descr="r_wariancja.PNG"/>
                   <wp:cNvGraphicFramePr>
                     <a:graphicFrameLocks xmlns:a="http://schemas.openxmlformats.org/drawingml/2006/main" noChangeAspect="1"/>
@@ -3621,7 +3705,7 @@
                         <pic:spPr>
                           <a:xfrm>
                             <a:off x="0" y="0"/>
-                            <a:ext cx="1569856" cy="472481"/>
+                            <a:ext cx="1568450" cy="469900"/>
                           </a:xfrm>
                           <a:prstGeom prst="rect">
                             <a:avLst/>
@@ -3630,7 +3714,7 @@
                       </pic:pic>
                     </a:graphicData>
                   </a:graphic>
-                </wp:inline>
+                </wp:anchor>
               </w:drawing>
             </w:r>
           </w:p>
@@ -3676,9 +3760,17 @@
                 <w:sz w:val="24"/>
               </w:rPr>
               <w:drawing>
-                <wp:inline distT="0" distB="0" distL="0" distR="0">
-                  <wp:extent cx="811530" cy="289560"/>
+                <wp:anchor distT="0" distB="0" distL="114300" distR="114300" simplePos="0" relativeHeight="251636714" behindDoc="0" locked="0" layoutInCell="1" allowOverlap="1">
+                  <wp:simplePos x="0" y="0"/>
+                  <wp:positionH relativeFrom="column">
+                    <wp:posOffset>1073150</wp:posOffset>
+                  </wp:positionH>
+                  <wp:positionV relativeFrom="paragraph">
+                    <wp:posOffset>6350</wp:posOffset>
+                  </wp:positionV>
+                  <wp:extent cx="811530" cy="292100"/>
                   <wp:effectExtent l="19050" t="0" r="7620" b="0"/>
+                  <wp:wrapSquare wrapText="bothSides"/>
                   <wp:docPr id="44" name="Obraz 43" descr="r_odch_stand_nieobciazone.PNG"/>
                   <wp:cNvGraphicFramePr>
                     <a:graphicFrameLocks xmlns:a="http://schemas.openxmlformats.org/drawingml/2006/main" noChangeAspect="1"/>
@@ -3700,7 +3792,7 @@
                         <pic:spPr>
                           <a:xfrm>
                             <a:off x="0" y="0"/>
-                            <a:ext cx="811530" cy="289560"/>
+                            <a:ext cx="811530" cy="292100"/>
                           </a:xfrm>
                           <a:prstGeom prst="rect">
                             <a:avLst/>
@@ -3709,7 +3801,7 @@
                       </pic:pic>
                     </a:graphicData>
                   </a:graphic>
-                </wp:inline>
+                </wp:anchor>
               </w:drawing>
             </w:r>
           </w:p>
@@ -3751,9 +3843,17 @@
                 <w:sz w:val="24"/>
               </w:rPr>
               <w:drawing>
-                <wp:inline distT="0" distB="0" distL="0" distR="0">
-                  <wp:extent cx="727710" cy="274320"/>
+                <wp:anchor distT="0" distB="0" distL="114300" distR="114300" simplePos="0" relativeHeight="251635689" behindDoc="0" locked="0" layoutInCell="1" allowOverlap="1">
+                  <wp:simplePos x="0" y="0"/>
+                  <wp:positionH relativeFrom="column">
+                    <wp:posOffset>1117600</wp:posOffset>
+                  </wp:positionH>
+                  <wp:positionV relativeFrom="paragraph">
+                    <wp:posOffset>6350</wp:posOffset>
+                  </wp:positionV>
+                  <wp:extent cx="730250" cy="273050"/>
                   <wp:effectExtent l="19050" t="0" r="0" b="0"/>
+                  <wp:wrapSquare wrapText="bothSides"/>
                   <wp:docPr id="45" name="Obraz 44" descr="r_odch_stand.PNG"/>
                   <wp:cNvGraphicFramePr>
                     <a:graphicFrameLocks xmlns:a="http://schemas.openxmlformats.org/drawingml/2006/main" noChangeAspect="1"/>
@@ -3775,7 +3875,7 @@
                         <pic:spPr>
                           <a:xfrm>
                             <a:off x="0" y="0"/>
-                            <a:ext cx="727710" cy="274320"/>
+                            <a:ext cx="730250" cy="273050"/>
                           </a:xfrm>
                           <a:prstGeom prst="rect">
                             <a:avLst/>
@@ -3784,7 +3884,7 @@
                       </pic:pic>
                     </a:graphicData>
                   </a:graphic>
-                </wp:inline>
+                </wp:anchor>
               </w:drawing>
             </w:r>
           </w:p>
@@ -3826,9 +3926,17 @@
                 <w:sz w:val="24"/>
               </w:rPr>
               <w:drawing>
-                <wp:inline distT="0" distB="0" distL="0" distR="0">
-                  <wp:extent cx="1539373" cy="472481"/>
-                  <wp:effectExtent l="19050" t="0" r="3677" b="0"/>
+                <wp:anchor distT="0" distB="0" distL="114300" distR="114300" simplePos="0" relativeHeight="251634664" behindDoc="0" locked="0" layoutInCell="1" allowOverlap="1">
+                  <wp:simplePos x="0" y="0"/>
+                  <wp:positionH relativeFrom="column">
+                    <wp:posOffset>730250</wp:posOffset>
+                  </wp:positionH>
+                  <wp:positionV relativeFrom="paragraph">
+                    <wp:posOffset>6350</wp:posOffset>
+                  </wp:positionV>
+                  <wp:extent cx="1539875" cy="469900"/>
+                  <wp:effectExtent l="19050" t="0" r="3175" b="0"/>
+                  <wp:wrapSquare wrapText="bothSides"/>
                   <wp:docPr id="47" name="Obraz 46" descr="r_odch_przec_od_sr.PNG"/>
                   <wp:cNvGraphicFramePr>
                     <a:graphicFrameLocks xmlns:a="http://schemas.openxmlformats.org/drawingml/2006/main" noChangeAspect="1"/>
@@ -3849,7 +3957,7 @@
                         <pic:spPr>
                           <a:xfrm>
                             <a:off x="0" y="0"/>
-                            <a:ext cx="1539373" cy="472481"/>
+                            <a:ext cx="1539875" cy="469900"/>
                           </a:xfrm>
                           <a:prstGeom prst="rect">
                             <a:avLst/>
@@ -3858,7 +3966,7 @@
                       </pic:pic>
                     </a:graphicData>
                   </a:graphic>
-                </wp:inline>
+                </wp:anchor>
               </w:drawing>
             </w:r>
           </w:p>
@@ -3900,9 +4008,17 @@
                 <w:sz w:val="24"/>
               </w:rPr>
               <w:drawing>
-                <wp:inline distT="0" distB="0" distL="0" distR="0">
-                  <wp:extent cx="1707028" cy="480102"/>
-                  <wp:effectExtent l="19050" t="0" r="7472" b="0"/>
+                <wp:anchor distT="0" distB="0" distL="114300" distR="114300" simplePos="0" relativeHeight="251633639" behindDoc="0" locked="0" layoutInCell="1" allowOverlap="1">
+                  <wp:simplePos x="0" y="0"/>
+                  <wp:positionH relativeFrom="column">
+                    <wp:posOffset>660400</wp:posOffset>
+                  </wp:positionH>
+                  <wp:positionV relativeFrom="paragraph">
+                    <wp:posOffset>6350</wp:posOffset>
+                  </wp:positionV>
+                  <wp:extent cx="1707515" cy="482600"/>
+                  <wp:effectExtent l="19050" t="0" r="6985" b="0"/>
+                  <wp:wrapSquare wrapText="bothSides"/>
                   <wp:docPr id="48" name="Obraz 47" descr="r_odch_przec_od_me.PNG"/>
                   <wp:cNvGraphicFramePr>
                     <a:graphicFrameLocks xmlns:a="http://schemas.openxmlformats.org/drawingml/2006/main" noChangeAspect="1"/>
@@ -3923,7 +4039,7 @@
                         <pic:spPr>
                           <a:xfrm>
                             <a:off x="0" y="0"/>
-                            <a:ext cx="1707028" cy="480102"/>
+                            <a:ext cx="1707515" cy="482600"/>
                           </a:xfrm>
                           <a:prstGeom prst="rect">
                             <a:avLst/>
@@ -3932,7 +4048,7 @@
                       </pic:pic>
                     </a:graphicData>
                   </a:graphic>
-                </wp:inline>
+                </wp:anchor>
               </w:drawing>
             </w:r>
           </w:p>
@@ -3974,9 +4090,17 @@
                 <w:sz w:val="24"/>
               </w:rPr>
               <w:drawing>
-                <wp:inline distT="0" distB="0" distL="0" distR="0">
-                  <wp:extent cx="1364098" cy="495343"/>
-                  <wp:effectExtent l="19050" t="0" r="7502" b="0"/>
+                <wp:anchor distT="0" distB="0" distL="114300" distR="114300" simplePos="0" relativeHeight="251632614" behindDoc="0" locked="0" layoutInCell="1" allowOverlap="1">
+                  <wp:simplePos x="0" y="0"/>
+                  <wp:positionH relativeFrom="column">
+                    <wp:posOffset>831850</wp:posOffset>
+                  </wp:positionH>
+                  <wp:positionV relativeFrom="paragraph">
+                    <wp:posOffset>6350</wp:posOffset>
+                  </wp:positionV>
+                  <wp:extent cx="1364615" cy="495300"/>
+                  <wp:effectExtent l="19050" t="0" r="6985" b="0"/>
+                  <wp:wrapSquare wrapText="bothSides"/>
                   <wp:docPr id="27" name="Obraz 16" descr="odch_cw.PNG"/>
                   <wp:cNvGraphicFramePr>
                     <a:graphicFrameLocks xmlns:a="http://schemas.openxmlformats.org/drawingml/2006/main" noChangeAspect="1"/>
@@ -3997,7 +4121,7 @@
                         <pic:spPr>
                           <a:xfrm>
                             <a:off x="0" y="0"/>
-                            <a:ext cx="1364098" cy="495343"/>
+                            <a:ext cx="1364615" cy="495300"/>
                           </a:xfrm>
                           <a:prstGeom prst="rect">
                             <a:avLst/>
@@ -4006,7 +4130,7 @@
                       </pic:pic>
                     </a:graphicData>
                   </a:graphic>
-                </wp:inline>
+                </wp:anchor>
               </w:drawing>
             </w:r>
           </w:p>
@@ -4048,9 +4172,17 @@
                 <w:sz w:val="24"/>
               </w:rPr>
               <w:drawing>
-                <wp:inline distT="0" distB="0" distL="0" distR="0">
-                  <wp:extent cx="1089755" cy="464860"/>
+                <wp:anchor distT="0" distB="0" distL="114300" distR="114300" simplePos="0" relativeHeight="251631589" behindDoc="0" locked="0" layoutInCell="1" allowOverlap="1">
+                  <wp:simplePos x="0" y="0"/>
+                  <wp:positionH relativeFrom="column">
+                    <wp:posOffset>984250</wp:posOffset>
+                  </wp:positionH>
+                  <wp:positionV relativeFrom="paragraph">
+                    <wp:posOffset>6350</wp:posOffset>
+                  </wp:positionV>
+                  <wp:extent cx="1092200" cy="463550"/>
                   <wp:effectExtent l="19050" t="0" r="0" b="0"/>
+                  <wp:wrapSquare wrapText="bothSides"/>
                   <wp:docPr id="28" name="Obraz 17" descr="wspol_zmienn.png"/>
                   <wp:cNvGraphicFramePr>
                     <a:graphicFrameLocks xmlns:a="http://schemas.openxmlformats.org/drawingml/2006/main" noChangeAspect="1"/>
@@ -4071,7 +4203,7 @@
                         <pic:spPr>
                           <a:xfrm>
                             <a:off x="0" y="0"/>
-                            <a:ext cx="1089755" cy="464860"/>
+                            <a:ext cx="1092200" cy="463550"/>
                           </a:xfrm>
                           <a:prstGeom prst="rect">
                             <a:avLst/>
@@ -4080,7 +4212,7 @@
                       </pic:pic>
                     </a:graphicData>
                   </a:graphic>
-                </wp:inline>
+                </wp:anchor>
               </w:drawing>
             </w:r>
           </w:p>
@@ -4152,9 +4284,17 @@
                 <w:sz w:val="24"/>
               </w:rPr>
               <w:drawing>
-                <wp:inline distT="0" distB="0" distL="0" distR="0">
-                  <wp:extent cx="1158340" cy="312447"/>
-                  <wp:effectExtent l="19050" t="0" r="3710" b="0"/>
+                <wp:anchor distT="0" distB="0" distL="114300" distR="114300" simplePos="0" relativeHeight="251630564" behindDoc="0" locked="0" layoutInCell="1" allowOverlap="1">
+                  <wp:simplePos x="0" y="0"/>
+                  <wp:positionH relativeFrom="column">
+                    <wp:posOffset>927100</wp:posOffset>
+                  </wp:positionH>
+                  <wp:positionV relativeFrom="paragraph">
+                    <wp:posOffset>4445</wp:posOffset>
+                  </wp:positionV>
+                  <wp:extent cx="1158875" cy="311150"/>
+                  <wp:effectExtent l="19050" t="0" r="3175" b="0"/>
+                  <wp:wrapSquare wrapText="bothSides"/>
                   <wp:docPr id="46" name="Obraz 45" descr="wskaznik_asym.png"/>
                   <wp:cNvGraphicFramePr>
                     <a:graphicFrameLocks xmlns:a="http://schemas.openxmlformats.org/drawingml/2006/main" noChangeAspect="1"/>
@@ -4175,7 +4315,7 @@
                         <pic:spPr>
                           <a:xfrm>
                             <a:off x="0" y="0"/>
-                            <a:ext cx="1158340" cy="312447"/>
+                            <a:ext cx="1158875" cy="311150"/>
                           </a:xfrm>
                           <a:prstGeom prst="rect">
                             <a:avLst/>
@@ -4184,7 +4324,7 @@
                       </pic:pic>
                     </a:graphicData>
                   </a:graphic>
-                </wp:inline>
+                </wp:anchor>
               </w:drawing>
             </w:r>
           </w:p>
@@ -4221,6 +4361,64 @@
                 <w:sz w:val="24"/>
               </w:rPr>
             </w:pPr>
+            <w:r>
+              <w:rPr>
+                <w:noProof/>
+                <w:sz w:val="24"/>
+              </w:rPr>
+              <w:drawing>
+                <wp:anchor distT="0" distB="0" distL="114300" distR="114300" simplePos="0" relativeHeight="251645939" behindDoc="1" locked="0" layoutInCell="1" allowOverlap="1">
+                  <wp:simplePos x="0" y="0"/>
+                  <wp:positionH relativeFrom="column">
+                    <wp:posOffset>247650</wp:posOffset>
+                  </wp:positionH>
+                  <wp:positionV relativeFrom="paragraph">
+                    <wp:posOffset>18415</wp:posOffset>
+                  </wp:positionV>
+                  <wp:extent cx="659130" cy="444500"/>
+                  <wp:effectExtent l="19050" t="0" r="7620" b="0"/>
+                  <wp:wrapTight wrapText="bothSides">
+                    <wp:wrapPolygon edited="0">
+                      <wp:start x="-624" y="0"/>
+                      <wp:lineTo x="-624" y="20366"/>
+                      <wp:lineTo x="21850" y="20366"/>
+                      <wp:lineTo x="21850" y="0"/>
+                      <wp:lineTo x="-624" y="0"/>
+                    </wp:wrapPolygon>
+                  </wp:wrapTight>
+                  <wp:docPr id="30" name="Obraz 18" descr="A.PNG"/>
+                  <wp:cNvGraphicFramePr>
+                    <a:graphicFrameLocks xmlns:a="http://schemas.openxmlformats.org/drawingml/2006/main" noChangeAspect="1"/>
+                  </wp:cNvGraphicFramePr>
+                  <a:graphic xmlns:a="http://schemas.openxmlformats.org/drawingml/2006/main">
+                    <a:graphicData uri="http://schemas.openxmlformats.org/drawingml/2006/picture">
+                      <pic:pic xmlns:pic="http://schemas.openxmlformats.org/drawingml/2006/picture">
+                        <pic:nvPicPr>
+                          <pic:cNvPr id="0" name="A.PNG"/>
+                          <pic:cNvPicPr/>
+                        </pic:nvPicPr>
+                        <pic:blipFill>
+                          <a:blip r:embed="rId13"/>
+                          <a:srcRect t="7895"/>
+                          <a:stretch>
+                            <a:fillRect/>
+                          </a:stretch>
+                        </pic:blipFill>
+                        <pic:spPr>
+                          <a:xfrm>
+                            <a:off x="0" y="0"/>
+                            <a:ext cx="659130" cy="444500"/>
+                          </a:xfrm>
+                          <a:prstGeom prst="rect">
+                            <a:avLst/>
+                          </a:prstGeom>
+                        </pic:spPr>
+                      </pic:pic>
+                    </a:graphicData>
+                  </a:graphic>
+                </wp:anchor>
+              </w:drawing>
+            </w:r>
             <w:r>
               <w:rPr>
                 <w:noProof/>
@@ -4305,16 +4503,96 @@
                 </v:shape>
               </w:pict>
             </w:r>
-            <w:r>
+          </w:p>
+        </w:tc>
+      </w:tr>
+      <w:tr>
+        <w:tc>
+          <w:tcPr>
+            <w:tcW w:w="9464" w:type="dxa"/>
+            <w:gridSpan w:val="2"/>
+          </w:tcPr>
+          <w:p>
+            <w:pPr>
+              <w:jc w:val="center"/>
               <w:rPr>
                 <w:noProof/>
                 <w:sz w:val="24"/>
               </w:rPr>
+            </w:pPr>
+            <w:r>
+              <w:rPr>
+                <w:sz w:val="24"/>
+              </w:rPr>
+              <w:t xml:space="preserve">MIARY </w:t>
+            </w:r>
+            <w:r>
+              <w:rPr>
+                <w:sz w:val="24"/>
+              </w:rPr>
+              <w:t>KONCENTRACJI</w:t>
+            </w:r>
+          </w:p>
+        </w:tc>
+      </w:tr>
+      <w:tr>
+        <w:tc>
+          <w:tcPr>
+            <w:tcW w:w="4503" w:type="dxa"/>
+          </w:tcPr>
+          <w:p>
+            <w:pPr>
+              <w:rPr>
+                <w:sz w:val="24"/>
+              </w:rPr>
+            </w:pPr>
+            <w:proofErr w:type="spellStart"/>
+            <w:r>
+              <w:rPr>
+                <w:sz w:val="24"/>
+              </w:rPr>
+              <w:t>Kurtoza</w:t>
+            </w:r>
+            <w:proofErr w:type="spellEnd"/>
+          </w:p>
+        </w:tc>
+        <w:tc>
+          <w:tcPr>
+            <w:tcW w:w="4961" w:type="dxa"/>
+          </w:tcPr>
+          <w:p>
+            <w:pPr>
+              <w:jc w:val="center"/>
+              <w:rPr>
+                <w:sz w:val="24"/>
+              </w:rPr>
+            </w:pPr>
+            <w:r>
+              <w:rPr>
+                <w:noProof/>
+                <w:sz w:val="24"/>
+              </w:rPr>
               <w:drawing>
-                <wp:inline distT="0" distB="0" distL="0" distR="0">
-                  <wp:extent cx="659130" cy="480060"/>
-                  <wp:effectExtent l="19050" t="0" r="7620" b="0"/>
-                  <wp:docPr id="30" name="Obraz 18" descr="A.PNG"/>
+                <wp:anchor distT="0" distB="0" distL="114300" distR="114300" simplePos="0" relativeHeight="251644914" behindDoc="1" locked="0" layoutInCell="1" allowOverlap="1">
+                  <wp:simplePos x="0" y="0"/>
+                  <wp:positionH relativeFrom="column">
+                    <wp:posOffset>254000</wp:posOffset>
+                  </wp:positionH>
+                  <wp:positionV relativeFrom="paragraph">
+                    <wp:posOffset>25400</wp:posOffset>
+                  </wp:positionV>
+                  <wp:extent cx="682625" cy="400050"/>
+                  <wp:effectExtent l="19050" t="0" r="3175" b="0"/>
+                  <wp:wrapTight wrapText="bothSides">
+                    <wp:wrapPolygon edited="0">
+                      <wp:start x="-603" y="0"/>
+                      <wp:lineTo x="-603" y="20571"/>
+                      <wp:lineTo x="21700" y="20571"/>
+                      <wp:lineTo x="21700" y="0"/>
+                      <wp:lineTo x="-603" y="0"/>
+                    </wp:wrapPolygon>
+                  </wp:wrapTight>
+                  <wp:docPr id="32" name="Obraz 21" descr="K.PNG"/>
                   <wp:cNvGraphicFramePr>
                     <a:graphicFrameLocks xmlns:a="http://schemas.openxmlformats.org/drawingml/2006/main" noChangeAspect="1"/>
                   </wp:cNvGraphicFramePr>
@@ -4322,11 +4600,12 @@
                     <a:graphicData uri="http://schemas.openxmlformats.org/drawingml/2006/picture">
                       <pic:pic xmlns:pic="http://schemas.openxmlformats.org/drawingml/2006/picture">
                         <pic:nvPicPr>
-                          <pic:cNvPr id="0" name="A.PNG"/>
+                          <pic:cNvPr id="0" name="K.PNG"/>
                           <pic:cNvPicPr/>
                         </pic:nvPicPr>
                         <pic:blipFill>
-                          <a:blip r:embed="rId13"/>
+                          <a:blip r:embed="rId15"/>
+                          <a:srcRect t="10870" b="13043"/>
                           <a:stretch>
                             <a:fillRect/>
                           </a:stretch>
@@ -4334,7 +4613,7 @@
                         <pic:spPr>
                           <a:xfrm>
                             <a:off x="0" y="0"/>
-                            <a:ext cx="659130" cy="480060"/>
+                            <a:ext cx="682625" cy="400050"/>
                           </a:xfrm>
                           <a:prstGeom prst="rect">
                             <a:avLst/>
@@ -4343,80 +4622,16 @@
                       </pic:pic>
                     </a:graphicData>
                   </a:graphic>
-                </wp:inline>
+                </wp:anchor>
               </w:drawing>
             </w:r>
-          </w:p>
-        </w:tc>
-      </w:tr>
-      <w:tr>
-        <w:tc>
-          <w:tcPr>
-            <w:tcW w:w="9464" w:type="dxa"/>
-            <w:gridSpan w:val="2"/>
-          </w:tcPr>
-          <w:p>
-            <w:pPr>
-              <w:jc w:val="center"/>
+            <w:r>
               <w:rPr>
                 <w:noProof/>
                 <w:sz w:val="24"/>
               </w:rPr>
-            </w:pPr>
-            <w:r>
-              <w:rPr>
-                <w:sz w:val="24"/>
-              </w:rPr>
-              <w:t xml:space="preserve">MIARY </w:t>
-            </w:r>
-            <w:r>
-              <w:rPr>
-                <w:sz w:val="24"/>
-              </w:rPr>
-              <w:t>KONCENTRACJI</w:t>
-            </w:r>
-          </w:p>
-        </w:tc>
-      </w:tr>
-      <w:tr>
-        <w:tc>
-          <w:tcPr>
-            <w:tcW w:w="4503" w:type="dxa"/>
-          </w:tcPr>
-          <w:p>
-            <w:pPr>
-              <w:rPr>
-                <w:sz w:val="24"/>
-              </w:rPr>
-            </w:pPr>
-            <w:proofErr w:type="spellStart"/>
-            <w:r>
-              <w:rPr>
-                <w:sz w:val="24"/>
-              </w:rPr>
-              <w:t>Kurtoza</w:t>
-            </w:r>
-            <w:proofErr w:type="spellEnd"/>
-          </w:p>
-        </w:tc>
-        <w:tc>
-          <w:tcPr>
-            <w:tcW w:w="4961" w:type="dxa"/>
-          </w:tcPr>
-          <w:p>
-            <w:pPr>
-              <w:jc w:val="center"/>
-              <w:rPr>
-                <w:sz w:val="24"/>
-              </w:rPr>
-            </w:pPr>
-            <w:r>
-              <w:rPr>
-                <w:noProof/>
-                <w:sz w:val="24"/>
-              </w:rPr>
               <w:drawing>
-                <wp:anchor distT="0" distB="0" distL="114300" distR="114300" simplePos="0" relativeHeight="251663360" behindDoc="0" locked="0" layoutInCell="1" allowOverlap="1">
+                <wp:anchor distT="0" distB="0" distL="114300" distR="114300" simplePos="0" relativeHeight="251643889" behindDoc="0" locked="0" layoutInCell="1" allowOverlap="1">
                   <wp:simplePos x="0" y="0"/>
                   <wp:positionH relativeFrom="column">
                     <wp:posOffset>1250950</wp:posOffset>
@@ -4494,48 +4709,6 @@
                 </v:shape>
               </w:pict>
             </w:r>
-            <w:r>
-              <w:rPr>
-                <w:noProof/>
-                <w:sz w:val="24"/>
-              </w:rPr>
-              <w:drawing>
-                <wp:inline distT="0" distB="0" distL="0" distR="0">
-                  <wp:extent cx="682625" cy="457200"/>
-                  <wp:effectExtent l="19050" t="0" r="3175" b="0"/>
-                  <wp:docPr id="32" name="Obraz 21" descr="K.PNG"/>
-                  <wp:cNvGraphicFramePr>
-                    <a:graphicFrameLocks xmlns:a="http://schemas.openxmlformats.org/drawingml/2006/main" noChangeAspect="1"/>
-                  </wp:cNvGraphicFramePr>
-                  <a:graphic xmlns:a="http://schemas.openxmlformats.org/drawingml/2006/main">
-                    <a:graphicData uri="http://schemas.openxmlformats.org/drawingml/2006/picture">
-                      <pic:pic xmlns:pic="http://schemas.openxmlformats.org/drawingml/2006/picture">
-                        <pic:nvPicPr>
-                          <pic:cNvPr id="0" name="K.PNG"/>
-                          <pic:cNvPicPr/>
-                        </pic:nvPicPr>
-                        <pic:blipFill>
-                          <a:blip r:embed="rId15"/>
-                          <a:srcRect b="13043"/>
-                          <a:stretch>
-                            <a:fillRect/>
-                          </a:stretch>
-                        </pic:blipFill>
-                        <pic:spPr>
-                          <a:xfrm>
-                            <a:off x="0" y="0"/>
-                            <a:ext cx="682625" cy="457200"/>
-                          </a:xfrm>
-                          <a:prstGeom prst="rect">
-                            <a:avLst/>
-                          </a:prstGeom>
-                        </pic:spPr>
-                      </pic:pic>
-                    </a:graphicData>
-                  </a:graphic>
-                </wp:inline>
-              </w:drawing>
-            </w:r>
           </w:p>
         </w:tc>
       </w:tr>
@@ -4577,9 +4750,17 @@
                 <w:sz w:val="24"/>
               </w:rPr>
               <w:drawing>
-                <wp:inline distT="0" distB="0" distL="0" distR="0">
+                <wp:anchor distT="0" distB="0" distL="114300" distR="114300" simplePos="0" relativeHeight="251642864" behindDoc="0" locked="0" layoutInCell="1" allowOverlap="1">
+                  <wp:simplePos x="0" y="0"/>
+                  <wp:positionH relativeFrom="column">
+                    <wp:posOffset>1041400</wp:posOffset>
+                  </wp:positionH>
+                  <wp:positionV relativeFrom="paragraph">
+                    <wp:posOffset>8255</wp:posOffset>
+                  </wp:positionV>
                   <wp:extent cx="949325" cy="304800"/>
                   <wp:effectExtent l="19050" t="0" r="3175" b="0"/>
+                  <wp:wrapSquare wrapText="bothSides"/>
                   <wp:docPr id="33" name="Obraz 23" descr="exces.PNG"/>
                   <wp:cNvGraphicFramePr>
                     <a:graphicFrameLocks xmlns:a="http://schemas.openxmlformats.org/drawingml/2006/main" noChangeAspect="1"/>
@@ -4610,7 +4791,7 @@
                       </pic:pic>
                     </a:graphicData>
                   </a:graphic>
-                </wp:inline>
+                </wp:anchor>
               </w:drawing>
             </w:r>
           </w:p>
@@ -4662,7 +4843,7 @@
         <w:tblStyle w:val="Tabela-Siatka"/>
         <w:tblW w:w="0" w:type="auto"/>
         <w:tblLayout w:type="fixed"/>
-        <w:tblLook w:val="04A0" w:firstRow="1" w:lastRow="0" w:firstColumn="1" w:lastColumn="0" w:noHBand="0" w:noVBand="1"/>
+        <w:tblLook w:val="04A0"/>
       </w:tblPr>
       <w:tblGrid>
         <w:gridCol w:w="5353"/>
@@ -4855,19 +5036,11 @@
                 <w:sz w:val="24"/>
               </w:rPr>
             </w:pPr>
-            <w:proofErr w:type="spellStart"/>
             <w:r>
               <w:rPr>
                 <w:sz w:val="24"/>
               </w:rPr>
               <w:t>Kwartyl</w:t>
-            </w:r>
-            <w:proofErr w:type="spellEnd"/>
-            <w:r>
-              <w:rPr>
-                <w:sz w:val="24"/>
-              </w:rPr>
-              <w:t xml:space="preserve"> </w:t>
             </w:r>
             <w:r>
               <w:rPr>
@@ -4909,19 +5082,11 @@
                 <w:sz w:val="24"/>
               </w:rPr>
             </w:pPr>
-            <w:proofErr w:type="spellStart"/>
             <w:r>
               <w:rPr>
                 <w:sz w:val="24"/>
               </w:rPr>
               <w:t>Kwartyl</w:t>
-            </w:r>
-            <w:proofErr w:type="spellEnd"/>
-            <w:r>
-              <w:rPr>
-                <w:sz w:val="24"/>
-              </w:rPr>
-              <w:t xml:space="preserve"> </w:t>
             </w:r>
             <w:r>
               <w:rPr>
@@ -5473,7 +5638,7 @@
         <w:tblStyle w:val="Tabela-Siatka"/>
         <w:tblW w:w="0" w:type="auto"/>
         <w:tblLayout w:type="fixed"/>
-        <w:tblLook w:val="04A0" w:firstRow="1" w:lastRow="0" w:firstColumn="1" w:lastColumn="0" w:noHBand="0" w:noVBand="1"/>
+        <w:tblLook w:val="04A0"/>
       </w:tblPr>
       <w:tblGrid>
         <w:gridCol w:w="5353"/>
@@ -7464,7 +7629,7 @@
           <m:den>
             <m:rad>
               <m:radPr>
-                <m:degHide m:val="1"/>
+                <m:degHide m:val="on"/>
                 <m:ctrlPr>
                   <w:rPr>
                     <w:rFonts w:ascii="Cambria Math" w:hAnsi="Cambria Math"/>
@@ -8035,7 +8200,7 @@
                 <m:den>
                   <m:rad>
                     <m:radPr>
-                      <m:degHide m:val="1"/>
+                      <m:degHide m:val="on"/>
                       <m:ctrlPr>
                         <w:rPr>
                           <w:rFonts w:ascii="Cambria Math" w:eastAsia="MS Gothic" w:hAnsi="Cambria Math" w:cs="MS Gothic"/>
@@ -8162,7 +8327,7 @@
                 <m:den>
                   <m:rad>
                     <m:radPr>
-                      <m:degHide m:val="1"/>
+                      <m:degHide m:val="on"/>
                       <m:ctrlPr>
                         <w:rPr>
                           <w:rFonts w:ascii="Cambria Math" w:eastAsia="MS Gothic" w:hAnsi="Cambria Math" w:cs="MS Gothic"/>
@@ -8583,7 +8748,7 @@
             <m:den>
               <m:rad>
                 <m:radPr>
-                  <m:degHide m:val="1"/>
+                  <m:degHide m:val="on"/>
                   <m:ctrlPr>
                     <w:rPr>
                       <w:rFonts w:ascii="Cambria Math" w:eastAsia="MS Gothic" w:hAnsi="Cambria Math" w:cs="MS Gothic"/>
@@ -8722,7 +8887,7 @@
         <w:tblStyle w:val="Tabela-Siatka"/>
         <w:tblW w:w="0" w:type="auto"/>
         <w:jc w:val="center"/>
-        <w:tblLook w:val="04A0" w:firstRow="1" w:lastRow="0" w:firstColumn="1" w:lastColumn="0" w:noHBand="0" w:noVBand="1"/>
+        <w:tblLook w:val="04A0"/>
       </w:tblPr>
       <w:tblGrid>
         <w:gridCol w:w="1369"/>
@@ -9184,7 +9349,7 @@
                     <m:den>
                       <m:rad>
                         <m:radPr>
-                          <m:degHide m:val="1"/>
+                          <m:degHide m:val="on"/>
                           <m:ctrlPr>
                             <w:rPr>
                               <w:rFonts w:ascii="Cambria Math" w:eastAsia="MS Gothic" w:hAnsi="Cambria Math" w:cs="MS Gothic"/>
@@ -9289,7 +9454,7 @@
                     <m:den>
                       <m:rad>
                         <m:radPr>
-                          <m:degHide m:val="1"/>
+                          <m:degHide m:val="on"/>
                           <m:ctrlPr>
                             <w:rPr>
                               <w:rFonts w:ascii="Cambria Math" w:eastAsia="MS Gothic" w:hAnsi="Cambria Math" w:cs="MS Gothic"/>
@@ -9992,7 +10157,7 @@
           <w:sz w:val="24"/>
           <w:szCs w:val="24"/>
         </w:rPr>
-        <w:t>Aby dobrać odpowiednią statystykę do porównania średnich różnych populacji przeprowadziliśmy test Fishera-</w:t>
+        <w:t xml:space="preserve">Aby dobrać odpowiednią statystykę do porównania średnich różnych populacji przeprowadziliśmy test </w:t>
       </w:r>
       <w:proofErr w:type="spellStart"/>
       <w:r>
@@ -10000,7 +10165,7 @@
           <w:sz w:val="24"/>
           <w:szCs w:val="24"/>
         </w:rPr>
-        <w:t>Snedecora</w:t>
+        <w:t>Fishera-Snedecora</w:t>
       </w:r>
       <w:proofErr w:type="spellEnd"/>
       <w:r>
@@ -11722,7 +11887,7 @@
             <m:den>
               <m:rad>
                 <m:radPr>
-                  <m:degHide m:val="1"/>
+                  <m:degHide m:val="on"/>
                   <m:ctrlPr>
                     <w:rPr>
                       <w:rFonts w:ascii="Cambria Math" w:hAnsi="Cambria Math"/>
@@ -12369,12 +12534,21 @@
         </w:rPr>
         <w:t xml:space="preserve"> rozkładu </w:t>
       </w:r>
-      <w:r>
-        <w:rPr>
-          <w:sz w:val="24"/>
-          <w:szCs w:val="24"/>
-        </w:rPr>
-        <w:t>T-Studenta.</w:t>
+      <w:proofErr w:type="spellStart"/>
+      <w:r>
+        <w:rPr>
+          <w:sz w:val="24"/>
+          <w:szCs w:val="24"/>
+        </w:rPr>
+        <w:t>T-Studenta</w:t>
+      </w:r>
+      <w:proofErr w:type="spellEnd"/>
+      <w:r>
+        <w:rPr>
+          <w:sz w:val="24"/>
+          <w:szCs w:val="24"/>
+        </w:rPr>
+        <w:t>.</w:t>
       </w:r>
     </w:p>
     <w:p>
@@ -12582,7 +12756,7 @@
 </file>
 
 <file path=word/numbering.xml><?xml version="1.0" encoding="utf-8"?>
-<w:numbering xmlns:wpc="http://schemas.microsoft.com/office/word/2010/wordprocessingCanvas" xmlns:mc="http://schemas.openxmlformats.org/markup-compatibility/2006" xmlns:o="urn:schemas-microsoft-com:office:office" xmlns:r="http://schemas.openxmlformats.org/officeDocument/2006/relationships" xmlns:m="http://schemas.openxmlformats.org/officeDocument/2006/math" xmlns:v="urn:schemas-microsoft-com:vml" xmlns:wp14="http://schemas.microsoft.com/office/word/2010/wordprocessingDrawing" xmlns:wp="http://schemas.openxmlformats.org/drawingml/2006/wordprocessingDrawing" xmlns:w10="urn:schemas-microsoft-com:office:word" xmlns:w="http://schemas.openxmlformats.org/wordprocessingml/2006/main" xmlns:w14="http://schemas.microsoft.com/office/word/2010/wordml" xmlns:w15="http://schemas.microsoft.com/office/word/2012/wordml" xmlns:wpg="http://schemas.microsoft.com/office/word/2010/wordprocessingGroup" xmlns:wpi="http://schemas.microsoft.com/office/word/2010/wordprocessingInk" xmlns:wne="http://schemas.microsoft.com/office/word/2006/wordml" xmlns:wps="http://schemas.microsoft.com/office/word/2010/wordprocessingShape" mc:Ignorable="w14 w15 wp14">
+<w:numbering xmlns:ve="http://schemas.openxmlformats.org/markup-compatibility/2006" xmlns:o="urn:schemas-microsoft-com:office:office" xmlns:r="http://schemas.openxmlformats.org/officeDocument/2006/relationships" xmlns:m="http://schemas.openxmlformats.org/officeDocument/2006/math" xmlns:v="urn:schemas-microsoft-com:vml" xmlns:wp="http://schemas.openxmlformats.org/drawingml/2006/wordprocessingDrawing" xmlns:w10="urn:schemas-microsoft-com:office:word" xmlns:w="http://schemas.openxmlformats.org/wordprocessingml/2006/main" xmlns:wne="http://schemas.microsoft.com/office/word/2006/wordml">
   <w:abstractNum w:abstractNumId="0">
     <w:nsid w:val="17420009"/>
     <w:multiLevelType w:val="hybridMultilevel"/>
@@ -12765,7 +12939,7 @@
 </file>
 
 <file path=word/styles.xml><?xml version="1.0" encoding="utf-8"?>
-<w:styles xmlns:mc="http://schemas.openxmlformats.org/markup-compatibility/2006" xmlns:r="http://schemas.openxmlformats.org/officeDocument/2006/relationships" xmlns:w="http://schemas.openxmlformats.org/wordprocessingml/2006/main" xmlns:w14="http://schemas.microsoft.com/office/word/2010/wordml" xmlns:w15="http://schemas.microsoft.com/office/word/2012/wordml" mc:Ignorable="w14 w15">
+<w:styles xmlns:r="http://schemas.openxmlformats.org/officeDocument/2006/relationships" xmlns:w="http://schemas.openxmlformats.org/wordprocessingml/2006/main">
   <w:docDefaults>
     <w:rPrDefault>
       <w:rPr>
@@ -12781,378 +12955,144 @@
       </w:pPr>
     </w:pPrDefault>
   </w:docDefaults>
-  <w:latentStyles w:defLockedState="0" w:defUIPriority="99" w:defSemiHidden="0" w:defUnhideWhenUsed="0" w:defQFormat="0" w:count="371">
-    <w:lsdException w:name="Normal" w:uiPriority="0" w:qFormat="1"/>
-    <w:lsdException w:name="heading 1" w:uiPriority="9" w:qFormat="1"/>
-    <w:lsdException w:name="heading 2" w:semiHidden="1" w:uiPriority="9" w:unhideWhenUsed="1" w:qFormat="1"/>
-    <w:lsdException w:name="heading 3" w:semiHidden="1" w:uiPriority="9" w:unhideWhenUsed="1" w:qFormat="1"/>
-    <w:lsdException w:name="heading 4" w:semiHidden="1" w:uiPriority="9" w:unhideWhenUsed="1" w:qFormat="1"/>
-    <w:lsdException w:name="heading 5" w:semiHidden="1" w:uiPriority="9" w:unhideWhenUsed="1" w:qFormat="1"/>
-    <w:lsdException w:name="heading 6" w:semiHidden="1" w:uiPriority="9" w:unhideWhenUsed="1" w:qFormat="1"/>
-    <w:lsdException w:name="heading 7" w:semiHidden="1" w:uiPriority="9" w:unhideWhenUsed="1" w:qFormat="1"/>
-    <w:lsdException w:name="heading 8" w:semiHidden="1" w:uiPriority="9" w:unhideWhenUsed="1" w:qFormat="1"/>
-    <w:lsdException w:name="heading 9" w:semiHidden="1" w:uiPriority="9" w:unhideWhenUsed="1" w:qFormat="1"/>
-    <w:lsdException w:name="index 1" w:semiHidden="1" w:unhideWhenUsed="1"/>
-    <w:lsdException w:name="index 2" w:semiHidden="1" w:unhideWhenUsed="1"/>
-    <w:lsdException w:name="index 3" w:semiHidden="1" w:unhideWhenUsed="1"/>
-    <w:lsdException w:name="index 4" w:semiHidden="1" w:unhideWhenUsed="1"/>
-    <w:lsdException w:name="index 5" w:semiHidden="1" w:unhideWhenUsed="1"/>
-    <w:lsdException w:name="index 6" w:semiHidden="1" w:unhideWhenUsed="1"/>
-    <w:lsdException w:name="index 7" w:semiHidden="1" w:unhideWhenUsed="1"/>
-    <w:lsdException w:name="index 8" w:semiHidden="1" w:unhideWhenUsed="1"/>
-    <w:lsdException w:name="index 9" w:semiHidden="1" w:unhideWhenUsed="1"/>
-    <w:lsdException w:name="toc 1" w:semiHidden="1" w:uiPriority="39" w:unhideWhenUsed="1"/>
-    <w:lsdException w:name="toc 2" w:semiHidden="1" w:uiPriority="39" w:unhideWhenUsed="1"/>
-    <w:lsdException w:name="toc 3" w:semiHidden="1" w:uiPriority="39" w:unhideWhenUsed="1"/>
-    <w:lsdException w:name="toc 4" w:semiHidden="1" w:uiPriority="39" w:unhideWhenUsed="1"/>
-    <w:lsdException w:name="toc 5" w:semiHidden="1" w:uiPriority="39" w:unhideWhenUsed="1"/>
-    <w:lsdException w:name="toc 6" w:semiHidden="1" w:uiPriority="39" w:unhideWhenUsed="1"/>
-    <w:lsdException w:name="toc 7" w:semiHidden="1" w:uiPriority="39" w:unhideWhenUsed="1"/>
-    <w:lsdException w:name="toc 8" w:semiHidden="1" w:uiPriority="39" w:unhideWhenUsed="1"/>
-    <w:lsdException w:name="toc 9" w:semiHidden="1" w:uiPriority="39" w:unhideWhenUsed="1"/>
-    <w:lsdException w:name="Normal Indent" w:semiHidden="1" w:unhideWhenUsed="1"/>
-    <w:lsdException w:name="footnote text" w:semiHidden="1" w:unhideWhenUsed="1"/>
-    <w:lsdException w:name="annotation text" w:semiHidden="1" w:unhideWhenUsed="1"/>
-    <w:lsdException w:name="header" w:semiHidden="1" w:unhideWhenUsed="1"/>
-    <w:lsdException w:name="footer" w:semiHidden="1" w:unhideWhenUsed="1"/>
-    <w:lsdException w:name="index heading" w:semiHidden="1" w:unhideWhenUsed="1"/>
-    <w:lsdException w:name="caption" w:semiHidden="1" w:uiPriority="35" w:unhideWhenUsed="1" w:qFormat="1"/>
-    <w:lsdException w:name="table of figures" w:semiHidden="1" w:unhideWhenUsed="1"/>
-    <w:lsdException w:name="envelope address" w:semiHidden="1" w:unhideWhenUsed="1"/>
-    <w:lsdException w:name="envelope return" w:semiHidden="1" w:unhideWhenUsed="1"/>
-    <w:lsdException w:name="footnote reference" w:semiHidden="1" w:unhideWhenUsed="1"/>
-    <w:lsdException w:name="annotation reference" w:semiHidden="1" w:unhideWhenUsed="1"/>
-    <w:lsdException w:name="line number" w:semiHidden="1" w:unhideWhenUsed="1"/>
-    <w:lsdException w:name="page number" w:semiHidden="1" w:unhideWhenUsed="1"/>
-    <w:lsdException w:name="endnote reference" w:semiHidden="1" w:unhideWhenUsed="1"/>
-    <w:lsdException w:name="endnote text" w:semiHidden="1" w:unhideWhenUsed="1"/>
-    <w:lsdException w:name="table of authorities" w:semiHidden="1" w:unhideWhenUsed="1"/>
-    <w:lsdException w:name="macro" w:semiHidden="1" w:unhideWhenUsed="1"/>
-    <w:lsdException w:name="toa heading" w:semiHidden="1" w:unhideWhenUsed="1"/>
-    <w:lsdException w:name="List" w:semiHidden="1" w:unhideWhenUsed="1"/>
-    <w:lsdException w:name="List Bullet" w:semiHidden="1" w:unhideWhenUsed="1"/>
-    <w:lsdException w:name="List Number" w:semiHidden="1" w:unhideWhenUsed="1"/>
-    <w:lsdException w:name="List 2" w:semiHidden="1" w:unhideWhenUsed="1"/>
-    <w:lsdException w:name="List 3" w:semiHidden="1" w:unhideWhenUsed="1"/>
-    <w:lsdException w:name="List 4" w:semiHidden="1" w:unhideWhenUsed="1"/>
-    <w:lsdException w:name="List 5" w:semiHidden="1" w:unhideWhenUsed="1"/>
-    <w:lsdException w:name="List Bullet 2" w:semiHidden="1" w:unhideWhenUsed="1"/>
-    <w:lsdException w:name="List Bullet 3" w:semiHidden="1" w:unhideWhenUsed="1"/>
-    <w:lsdException w:name="List Bullet 4" w:semiHidden="1" w:unhideWhenUsed="1"/>
-    <w:lsdException w:name="List Bullet 5" w:semiHidden="1" w:unhideWhenUsed="1"/>
-    <w:lsdException w:name="List Number 2" w:semiHidden="1" w:unhideWhenUsed="1"/>
-    <w:lsdException w:name="List Number 3" w:semiHidden="1" w:unhideWhenUsed="1"/>
-    <w:lsdException w:name="List Number 4" w:semiHidden="1" w:unhideWhenUsed="1"/>
-    <w:lsdException w:name="List Number 5" w:semiHidden="1" w:unhideWhenUsed="1"/>
-    <w:lsdException w:name="Title" w:uiPriority="10" w:qFormat="1"/>
-    <w:lsdException w:name="Closing" w:semiHidden="1" w:unhideWhenUsed="1"/>
-    <w:lsdException w:name="Signature" w:semiHidden="1" w:unhideWhenUsed="1"/>
-    <w:lsdException w:name="Default Paragraph Font" w:semiHidden="1" w:uiPriority="1" w:unhideWhenUsed="1"/>
-    <w:lsdException w:name="Body Text" w:semiHidden="1" w:unhideWhenUsed="1"/>
-    <w:lsdException w:name="Body Text Indent" w:semiHidden="1" w:unhideWhenUsed="1"/>
-    <w:lsdException w:name="List Continue" w:semiHidden="1" w:unhideWhenUsed="1"/>
-    <w:lsdException w:name="List Continue 2" w:semiHidden="1" w:unhideWhenUsed="1"/>
-    <w:lsdException w:name="List Continue 3" w:semiHidden="1" w:unhideWhenUsed="1"/>
-    <w:lsdException w:name="List Continue 4" w:semiHidden="1" w:unhideWhenUsed="1"/>
-    <w:lsdException w:name="List Continue 5" w:semiHidden="1" w:unhideWhenUsed="1"/>
-    <w:lsdException w:name="Message Header" w:semiHidden="1" w:unhideWhenUsed="1"/>
-    <w:lsdException w:name="Subtitle" w:uiPriority="11" w:qFormat="1"/>
-    <w:lsdException w:name="Salutation" w:semiHidden="1" w:unhideWhenUsed="1"/>
-    <w:lsdException w:name="Date" w:semiHidden="1" w:unhideWhenUsed="1"/>
-    <w:lsdException w:name="Body Text First Indent" w:semiHidden="1" w:unhideWhenUsed="1"/>
-    <w:lsdException w:name="Body Text First Indent 2" w:semiHidden="1" w:unhideWhenUsed="1"/>
-    <w:lsdException w:name="Note Heading" w:semiHidden="1" w:unhideWhenUsed="1"/>
-    <w:lsdException w:name="Body Text 2" w:semiHidden="1" w:unhideWhenUsed="1"/>
-    <w:lsdException w:name="Body Text 3" w:semiHidden="1" w:unhideWhenUsed="1"/>
-    <w:lsdException w:name="Body Text Indent 2" w:semiHidden="1" w:unhideWhenUsed="1"/>
-    <w:lsdException w:name="Body Text Indent 3" w:semiHidden="1" w:unhideWhenUsed="1"/>
-    <w:lsdException w:name="Block Text" w:semiHidden="1" w:unhideWhenUsed="1"/>
-    <w:lsdException w:name="Hyperlink" w:semiHidden="1" w:unhideWhenUsed="1"/>
-    <w:lsdException w:name="FollowedHyperlink" w:semiHidden="1" w:unhideWhenUsed="1"/>
-    <w:lsdException w:name="Strong" w:uiPriority="22" w:qFormat="1"/>
-    <w:lsdException w:name="Emphasis" w:uiPriority="20" w:qFormat="1"/>
-    <w:lsdException w:name="Document Map" w:semiHidden="1" w:unhideWhenUsed="1"/>
-    <w:lsdException w:name="Plain Text" w:semiHidden="1" w:unhideWhenUsed="1"/>
-    <w:lsdException w:name="E-mail Signature" w:semiHidden="1" w:unhideWhenUsed="1"/>
-    <w:lsdException w:name="HTML Top of Form" w:semiHidden="1" w:unhideWhenUsed="1"/>
-    <w:lsdException w:name="HTML Bottom of Form" w:semiHidden="1" w:unhideWhenUsed="1"/>
-    <w:lsdException w:name="Normal (Web)" w:semiHidden="1" w:unhideWhenUsed="1"/>
-    <w:lsdException w:name="HTML Acronym" w:semiHidden="1" w:unhideWhenUsed="1"/>
-    <w:lsdException w:name="HTML Address" w:semiHidden="1" w:unhideWhenUsed="1"/>
-    <w:lsdException w:name="HTML Cite" w:semiHidden="1" w:unhideWhenUsed="1"/>
-    <w:lsdException w:name="HTML Code" w:semiHidden="1" w:unhideWhenUsed="1"/>
-    <w:lsdException w:name="HTML Definition" w:semiHidden="1" w:unhideWhenUsed="1"/>
-    <w:lsdException w:name="HTML Keyboard" w:semiHidden="1" w:unhideWhenUsed="1"/>
-    <w:lsdException w:name="HTML Preformatted" w:semiHidden="1" w:unhideWhenUsed="1"/>
-    <w:lsdException w:name="HTML Sample" w:semiHidden="1" w:unhideWhenUsed="1"/>
-    <w:lsdException w:name="HTML Typewriter" w:semiHidden="1" w:unhideWhenUsed="1"/>
-    <w:lsdException w:name="HTML Variable" w:semiHidden="1" w:unhideWhenUsed="1"/>
-    <w:lsdException w:name="Normal Table" w:semiHidden="1" w:unhideWhenUsed="1"/>
-    <w:lsdException w:name="annotation subject" w:semiHidden="1" w:unhideWhenUsed="1"/>
-    <w:lsdException w:name="No List" w:semiHidden="1" w:unhideWhenUsed="1"/>
-    <w:lsdException w:name="Outline List 1" w:semiHidden="1" w:unhideWhenUsed="1"/>
-    <w:lsdException w:name="Outline List 2" w:semiHidden="1" w:unhideWhenUsed="1"/>
-    <w:lsdException w:name="Outline List 3" w:semiHidden="1" w:unhideWhenUsed="1"/>
-    <w:lsdException w:name="Table Simple 1" w:semiHidden="1" w:unhideWhenUsed="1"/>
-    <w:lsdException w:name="Table Simple 2" w:semiHidden="1" w:unhideWhenUsed="1"/>
-    <w:lsdException w:name="Table Simple 3" w:semiHidden="1" w:unhideWhenUsed="1"/>
-    <w:lsdException w:name="Table Classic 1" w:semiHidden="1" w:unhideWhenUsed="1"/>
-    <w:lsdException w:name="Table Classic 2" w:semiHidden="1" w:unhideWhenUsed="1"/>
-    <w:lsdException w:name="Table Classic 3" w:semiHidden="1" w:unhideWhenUsed="1"/>
-    <w:lsdException w:name="Table Classic 4" w:semiHidden="1" w:unhideWhenUsed="1"/>
-    <w:lsdException w:name="Table Colorful 1" w:semiHidden="1" w:unhideWhenUsed="1"/>
-    <w:lsdException w:name="Table Colorful 2" w:semiHidden="1" w:unhideWhenUsed="1"/>
-    <w:lsdException w:name="Table Colorful 3" w:semiHidden="1" w:unhideWhenUsed="1"/>
-    <w:lsdException w:name="Table Columns 1" w:semiHidden="1" w:unhideWhenUsed="1"/>
-    <w:lsdException w:name="Table Columns 2" w:semiHidden="1" w:unhideWhenUsed="1"/>
-    <w:lsdException w:name="Table Columns 3" w:semiHidden="1" w:unhideWhenUsed="1"/>
-    <w:lsdException w:name="Table Columns 4" w:semiHidden="1" w:unhideWhenUsed="1"/>
-    <w:lsdException w:name="Table Columns 5" w:semiHidden="1" w:unhideWhenUsed="1"/>
-    <w:lsdException w:name="Table Grid 1" w:semiHidden="1" w:unhideWhenUsed="1"/>
-    <w:lsdException w:name="Table Grid 2" w:semiHidden="1" w:unhideWhenUsed="1"/>
-    <w:lsdException w:name="Table Grid 3" w:semiHidden="1" w:unhideWhenUsed="1"/>
-    <w:lsdException w:name="Table Grid 4" w:semiHidden="1" w:unhideWhenUsed="1"/>
-    <w:lsdException w:name="Table Grid 5" w:semiHidden="1" w:unhideWhenUsed="1"/>
-    <w:lsdException w:name="Table Grid 6" w:semiHidden="1" w:unhideWhenUsed="1"/>
-    <w:lsdException w:name="Table Grid 7" w:semiHidden="1" w:unhideWhenUsed="1"/>
-    <w:lsdException w:name="Table Grid 8" w:semiHidden="1" w:unhideWhenUsed="1"/>
-    <w:lsdException w:name="Table List 1" w:semiHidden="1" w:unhideWhenUsed="1"/>
-    <w:lsdException w:name="Table List 2" w:semiHidden="1" w:unhideWhenUsed="1"/>
-    <w:lsdException w:name="Table List 3" w:semiHidden="1" w:unhideWhenUsed="1"/>
-    <w:lsdException w:name="Table List 4" w:semiHidden="1" w:unhideWhenUsed="1"/>
-    <w:lsdException w:name="Table List 5" w:semiHidden="1" w:unhideWhenUsed="1"/>
-    <w:lsdException w:name="Table List 6" w:semiHidden="1" w:unhideWhenUsed="1"/>
-    <w:lsdException w:name="Table List 7" w:semiHidden="1" w:unhideWhenUsed="1"/>
-    <w:lsdException w:name="Table List 8" w:semiHidden="1" w:unhideWhenUsed="1"/>
-    <w:lsdException w:name="Table 3D effects 1" w:semiHidden="1" w:unhideWhenUsed="1"/>
-    <w:lsdException w:name="Table 3D effects 2" w:semiHidden="1" w:unhideWhenUsed="1"/>
-    <w:lsdException w:name="Table 3D effects 3" w:semiHidden="1" w:unhideWhenUsed="1"/>
-    <w:lsdException w:name="Table Contemporary" w:semiHidden="1" w:unhideWhenUsed="1"/>
-    <w:lsdException w:name="Table Elegant" w:semiHidden="1" w:unhideWhenUsed="1"/>
-    <w:lsdException w:name="Table Professional" w:semiHidden="1" w:unhideWhenUsed="1"/>
-    <w:lsdException w:name="Table Subtle 1" w:semiHidden="1" w:unhideWhenUsed="1"/>
-    <w:lsdException w:name="Table Subtle 2" w:semiHidden="1" w:unhideWhenUsed="1"/>
-    <w:lsdException w:name="Table Web 1" w:semiHidden="1" w:unhideWhenUsed="1"/>
-    <w:lsdException w:name="Table Web 2" w:semiHidden="1" w:unhideWhenUsed="1"/>
-    <w:lsdException w:name="Table Web 3" w:semiHidden="1" w:unhideWhenUsed="1"/>
-    <w:lsdException w:name="Balloon Text" w:semiHidden="1" w:unhideWhenUsed="1"/>
-    <w:lsdException w:name="Table Grid" w:uiPriority="59"/>
-    <w:lsdException w:name="Table Theme" w:semiHidden="1" w:unhideWhenUsed="1"/>
-    <w:lsdException w:name="Placeholder Text" w:semiHidden="1"/>
-    <w:lsdException w:name="No Spacing" w:uiPriority="1" w:qFormat="1"/>
-    <w:lsdException w:name="Light Shading" w:uiPriority="60"/>
-    <w:lsdException w:name="Light List" w:uiPriority="61"/>
-    <w:lsdException w:name="Light Grid" w:uiPriority="62"/>
-    <w:lsdException w:name="Medium Shading 1" w:uiPriority="63"/>
-    <w:lsdException w:name="Medium Shading 2" w:uiPriority="64"/>
-    <w:lsdException w:name="Medium List 1" w:uiPriority="65"/>
-    <w:lsdException w:name="Medium List 2" w:uiPriority="66"/>
-    <w:lsdException w:name="Medium Grid 1" w:uiPriority="67"/>
-    <w:lsdException w:name="Medium Grid 2" w:uiPriority="68"/>
-    <w:lsdException w:name="Medium Grid 3" w:uiPriority="69"/>
-    <w:lsdException w:name="Dark List" w:uiPriority="70"/>
-    <w:lsdException w:name="Colorful Shading" w:uiPriority="71"/>
-    <w:lsdException w:name="Colorful List" w:uiPriority="72"/>
-    <w:lsdException w:name="Colorful Grid" w:uiPriority="73"/>
-    <w:lsdException w:name="Light Shading Accent 1" w:uiPriority="60"/>
-    <w:lsdException w:name="Light List Accent 1" w:uiPriority="61"/>
-    <w:lsdException w:name="Light Grid Accent 1" w:uiPriority="62"/>
-    <w:lsdException w:name="Medium Shading 1 Accent 1" w:uiPriority="63"/>
-    <w:lsdException w:name="Medium Shading 2 Accent 1" w:uiPriority="64"/>
-    <w:lsdException w:name="Medium List 1 Accent 1" w:uiPriority="65"/>
-    <w:lsdException w:name="Revision" w:semiHidden="1"/>
-    <w:lsdException w:name="List Paragraph" w:uiPriority="34" w:qFormat="1"/>
-    <w:lsdException w:name="Quote" w:uiPriority="29" w:qFormat="1"/>
-    <w:lsdException w:name="Intense Quote" w:uiPriority="30" w:qFormat="1"/>
-    <w:lsdException w:name="Medium List 2 Accent 1" w:uiPriority="66"/>
-    <w:lsdException w:name="Medium Grid 1 Accent 1" w:uiPriority="67"/>
-    <w:lsdException w:name="Medium Grid 2 Accent 1" w:uiPriority="68"/>
-    <w:lsdException w:name="Medium Grid 3 Accent 1" w:uiPriority="69"/>
-    <w:lsdException w:name="Dark List Accent 1" w:uiPriority="70"/>
-    <w:lsdException w:name="Colorful Shading Accent 1" w:uiPriority="71"/>
-    <w:lsdException w:name="Colorful List Accent 1" w:uiPriority="72"/>
-    <w:lsdException w:name="Colorful Grid Accent 1" w:uiPriority="73"/>
-    <w:lsdException w:name="Light Shading Accent 2" w:uiPriority="60"/>
-    <w:lsdException w:name="Light List Accent 2" w:uiPriority="61"/>
-    <w:lsdException w:name="Light Grid Accent 2" w:uiPriority="62"/>
-    <w:lsdException w:name="Medium Shading 1 Accent 2" w:uiPriority="63"/>
-    <w:lsdException w:name="Medium Shading 2 Accent 2" w:uiPriority="64"/>
-    <w:lsdException w:name="Medium List 1 Accent 2" w:uiPriority="65"/>
-    <w:lsdException w:name="Medium List 2 Accent 2" w:uiPriority="66"/>
-    <w:lsdException w:name="Medium Grid 1 Accent 2" w:uiPriority="67"/>
-    <w:lsdException w:name="Medium Grid 2 Accent 2" w:uiPriority="68"/>
-    <w:lsdException w:name="Medium Grid 3 Accent 2" w:uiPriority="69"/>
-    <w:lsdException w:name="Dark List Accent 2" w:uiPriority="70"/>
-    <w:lsdException w:name="Colorful Shading Accent 2" w:uiPriority="71"/>
-    <w:lsdException w:name="Colorful List Accent 2" w:uiPriority="72"/>
-    <w:lsdException w:name="Colorful Grid Accent 2" w:uiPriority="73"/>
-    <w:lsdException w:name="Light Shading Accent 3" w:uiPriority="60"/>
-    <w:lsdException w:name="Light List Accent 3" w:uiPriority="61"/>
-    <w:lsdException w:name="Light Grid Accent 3" w:uiPriority="62"/>
-    <w:lsdException w:name="Medium Shading 1 Accent 3" w:uiPriority="63"/>
-    <w:lsdException w:name="Medium Shading 2 Accent 3" w:uiPriority="64"/>
-    <w:lsdException w:name="Medium List 1 Accent 3" w:uiPriority="65"/>
-    <w:lsdException w:name="Medium List 2 Accent 3" w:uiPriority="66"/>
-    <w:lsdException w:name="Medium Grid 1 Accent 3" w:uiPriority="67"/>
-    <w:lsdException w:name="Medium Grid 2 Accent 3" w:uiPriority="68"/>
-    <w:lsdException w:name="Medium Grid 3 Accent 3" w:uiPriority="69"/>
-    <w:lsdException w:name="Dark List Accent 3" w:uiPriority="70"/>
-    <w:lsdException w:name="Colorful Shading Accent 3" w:uiPriority="71"/>
-    <w:lsdException w:name="Colorful List Accent 3" w:uiPriority="72"/>
-    <w:lsdException w:name="Colorful Grid Accent 3" w:uiPriority="73"/>
-    <w:lsdException w:name="Light Shading Accent 4" w:uiPriority="60"/>
-    <w:lsdException w:name="Light List Accent 4" w:uiPriority="61"/>
-    <w:lsdException w:name="Light Grid Accent 4" w:uiPriority="62"/>
-    <w:lsdException w:name="Medium Shading 1 Accent 4" w:uiPriority="63"/>
-    <w:lsdException w:name="Medium Shading 2 Accent 4" w:uiPriority="64"/>
-    <w:lsdException w:name="Medium List 1 Accent 4" w:uiPriority="65"/>
-    <w:lsdException w:name="Medium List 2 Accent 4" w:uiPriority="66"/>
-    <w:lsdException w:name="Medium Grid 1 Accent 4" w:uiPriority="67"/>
-    <w:lsdException w:name="Medium Grid 2 Accent 4" w:uiPriority="68"/>
-    <w:lsdException w:name="Medium Grid 3 Accent 4" w:uiPriority="69"/>
-    <w:lsdException w:name="Dark List Accent 4" w:uiPriority="70"/>
-    <w:lsdException w:name="Colorful Shading Accent 4" w:uiPriority="71"/>
-    <w:lsdException w:name="Colorful List Accent 4" w:uiPriority="72"/>
-    <w:lsdException w:name="Colorful Grid Accent 4" w:uiPriority="73"/>
-    <w:lsdException w:name="Light Shading Accent 5" w:uiPriority="60"/>
-    <w:lsdException w:name="Light List Accent 5" w:uiPriority="61"/>
-    <w:lsdException w:name="Light Grid Accent 5" w:uiPriority="62"/>
-    <w:lsdException w:name="Medium Shading 1 Accent 5" w:uiPriority="63"/>
-    <w:lsdException w:name="Medium Shading 2 Accent 5" w:uiPriority="64"/>
-    <w:lsdException w:name="Medium List 1 Accent 5" w:uiPriority="65"/>
-    <w:lsdException w:name="Medium List 2 Accent 5" w:uiPriority="66"/>
-    <w:lsdException w:name="Medium Grid 1 Accent 5" w:uiPriority="67"/>
-    <w:lsdException w:name="Medium Grid 2 Accent 5" w:uiPriority="68"/>
-    <w:lsdException w:name="Medium Grid 3 Accent 5" w:uiPriority="69"/>
-    <w:lsdException w:name="Dark List Accent 5" w:uiPriority="70"/>
-    <w:lsdException w:name="Colorful Shading Accent 5" w:uiPriority="71"/>
-    <w:lsdException w:name="Colorful List Accent 5" w:uiPriority="72"/>
-    <w:lsdException w:name="Colorful Grid Accent 5" w:uiPriority="73"/>
-    <w:lsdException w:name="Light Shading Accent 6" w:uiPriority="60"/>
-    <w:lsdException w:name="Light List Accent 6" w:uiPriority="61"/>
-    <w:lsdException w:name="Light Grid Accent 6" w:uiPriority="62"/>
-    <w:lsdException w:name="Medium Shading 1 Accent 6" w:uiPriority="63"/>
-    <w:lsdException w:name="Medium Shading 2 Accent 6" w:uiPriority="64"/>
-    <w:lsdException w:name="Medium List 1 Accent 6" w:uiPriority="65"/>
-    <w:lsdException w:name="Medium List 2 Accent 6" w:uiPriority="66"/>
-    <w:lsdException w:name="Medium Grid 1 Accent 6" w:uiPriority="67"/>
-    <w:lsdException w:name="Medium Grid 2 Accent 6" w:uiPriority="68"/>
-    <w:lsdException w:name="Medium Grid 3 Accent 6" w:uiPriority="69"/>
-    <w:lsdException w:name="Dark List Accent 6" w:uiPriority="70"/>
-    <w:lsdException w:name="Colorful Shading Accent 6" w:uiPriority="71"/>
-    <w:lsdException w:name="Colorful List Accent 6" w:uiPriority="72"/>
-    <w:lsdException w:name="Colorful Grid Accent 6" w:uiPriority="73"/>
-    <w:lsdException w:name="Subtle Emphasis" w:uiPriority="19" w:qFormat="1"/>
-    <w:lsdException w:name="Intense Emphasis" w:uiPriority="21" w:qFormat="1"/>
-    <w:lsdException w:name="Subtle Reference" w:uiPriority="31" w:qFormat="1"/>
-    <w:lsdException w:name="Intense Reference" w:uiPriority="32" w:qFormat="1"/>
-    <w:lsdException w:name="Book Title" w:uiPriority="33" w:qFormat="1"/>
-    <w:lsdException w:name="Bibliography" w:semiHidden="1" w:uiPriority="37" w:unhideWhenUsed="1"/>
-    <w:lsdException w:name="TOC Heading" w:semiHidden="1" w:uiPriority="39" w:unhideWhenUsed="1" w:qFormat="1"/>
-    <w:lsdException w:name="Plain Table 1" w:uiPriority="41"/>
-    <w:lsdException w:name="Plain Table 2" w:uiPriority="42"/>
-    <w:lsdException w:name="Plain Table 3" w:uiPriority="43"/>
-    <w:lsdException w:name="Plain Table 4" w:uiPriority="44"/>
-    <w:lsdException w:name="Plain Table 5" w:uiPriority="45"/>
-    <w:lsdException w:name="Grid Table Light" w:uiPriority="40"/>
-    <w:lsdException w:name="Grid Table 1 Light" w:uiPriority="46"/>
-    <w:lsdException w:name="Grid Table 2" w:uiPriority="47"/>
-    <w:lsdException w:name="Grid Table 3" w:uiPriority="48"/>
-    <w:lsdException w:name="Grid Table 4" w:uiPriority="49"/>
-    <w:lsdException w:name="Grid Table 5 Dark" w:uiPriority="50"/>
-    <w:lsdException w:name="Grid Table 6 Colorful" w:uiPriority="51"/>
-    <w:lsdException w:name="Grid Table 7 Colorful" w:uiPriority="52"/>
-    <w:lsdException w:name="Grid Table 1 Light Accent 1" w:uiPriority="46"/>
-    <w:lsdException w:name="Grid Table 2 Accent 1" w:uiPriority="47"/>
-    <w:lsdException w:name="Grid Table 3 Accent 1" w:uiPriority="48"/>
-    <w:lsdException w:name="Grid Table 4 Accent 1" w:uiPriority="49"/>
-    <w:lsdException w:name="Grid Table 5 Dark Accent 1" w:uiPriority="50"/>
-    <w:lsdException w:name="Grid Table 6 Colorful Accent 1" w:uiPriority="51"/>
-    <w:lsdException w:name="Grid Table 7 Colorful Accent 1" w:uiPriority="52"/>
-    <w:lsdException w:name="Grid Table 1 Light Accent 2" w:uiPriority="46"/>
-    <w:lsdException w:name="Grid Table 2 Accent 2" w:uiPriority="47"/>
-    <w:lsdException w:name="Grid Table 3 Accent 2" w:uiPriority="48"/>
-    <w:lsdException w:name="Grid Table 4 Accent 2" w:uiPriority="49"/>
-    <w:lsdException w:name="Grid Table 5 Dark Accent 2" w:uiPriority="50"/>
-    <w:lsdException w:name="Grid Table 6 Colorful Accent 2" w:uiPriority="51"/>
-    <w:lsdException w:name="Grid Table 7 Colorful Accent 2" w:uiPriority="52"/>
-    <w:lsdException w:name="Grid Table 1 Light Accent 3" w:uiPriority="46"/>
-    <w:lsdException w:name="Grid Table 2 Accent 3" w:uiPriority="47"/>
-    <w:lsdException w:name="Grid Table 3 Accent 3" w:uiPriority="48"/>
-    <w:lsdException w:name="Grid Table 4 Accent 3" w:uiPriority="49"/>
-    <w:lsdException w:name="Grid Table 5 Dark Accent 3" w:uiPriority="50"/>
-    <w:lsdException w:name="Grid Table 6 Colorful Accent 3" w:uiPriority="51"/>
-    <w:lsdException w:name="Grid Table 7 Colorful Accent 3" w:uiPriority="52"/>
-    <w:lsdException w:name="Grid Table 1 Light Accent 4" w:uiPriority="46"/>
-    <w:lsdException w:name="Grid Table 2 Accent 4" w:uiPriority="47"/>
-    <w:lsdException w:name="Grid Table 3 Accent 4" w:uiPriority="48"/>
-    <w:lsdException w:name="Grid Table 4 Accent 4" w:uiPriority="49"/>
-    <w:lsdException w:name="Grid Table 5 Dark Accent 4" w:uiPriority="50"/>
-    <w:lsdException w:name="Grid Table 6 Colorful Accent 4" w:uiPriority="51"/>
-    <w:lsdException w:name="Grid Table 7 Colorful Accent 4" w:uiPriority="52"/>
-    <w:lsdException w:name="Grid Table 1 Light Accent 5" w:uiPriority="46"/>
-    <w:lsdException w:name="Grid Table 2 Accent 5" w:uiPriority="47"/>
-    <w:lsdException w:name="Grid Table 3 Accent 5" w:uiPriority="48"/>
-    <w:lsdException w:name="Grid Table 4 Accent 5" w:uiPriority="49"/>
-    <w:lsdException w:name="Grid Table 5 Dark Accent 5" w:uiPriority="50"/>
-    <w:lsdException w:name="Grid Table 6 Colorful Accent 5" w:uiPriority="51"/>
-    <w:lsdException w:name="Grid Table 7 Colorful Accent 5" w:uiPriority="52"/>
-    <w:lsdException w:name="Grid Table 1 Light Accent 6" w:uiPriority="46"/>
-    <w:lsdException w:name="Grid Table 2 Accent 6" w:uiPriority="47"/>
-    <w:lsdException w:name="Grid Table 3 Accent 6" w:uiPriority="48"/>
-    <w:lsdException w:name="Grid Table 4 Accent 6" w:uiPriority="49"/>
-    <w:lsdException w:name="Grid Table 5 Dark Accent 6" w:uiPriority="50"/>
-    <w:lsdException w:name="Grid Table 6 Colorful Accent 6" w:uiPriority="51"/>
-    <w:lsdException w:name="Grid Table 7 Colorful Accent 6" w:uiPriority="52"/>
-    <w:lsdException w:name="List Table 1 Light" w:uiPriority="46"/>
-    <w:lsdException w:name="List Table 2" w:uiPriority="47"/>
-    <w:lsdException w:name="List Table 3" w:uiPriority="48"/>
-    <w:lsdException w:name="List Table 4" w:uiPriority="49"/>
-    <w:lsdException w:name="List Table 5 Dark" w:uiPriority="50"/>
-    <w:lsdException w:name="List Table 6 Colorful" w:uiPriority="51"/>
-    <w:lsdException w:name="List Table 7 Colorful" w:uiPriority="52"/>
-    <w:lsdException w:name="List Table 1 Light Accent 1" w:uiPriority="46"/>
-    <w:lsdException w:name="List Table 2 Accent 1" w:uiPriority="47"/>
-    <w:lsdException w:name="List Table 3 Accent 1" w:uiPriority="48"/>
-    <w:lsdException w:name="List Table 4 Accent 1" w:uiPriority="49"/>
-    <w:lsdException w:name="List Table 5 Dark Accent 1" w:uiPriority="50"/>
-    <w:lsdException w:name="List Table 6 Colorful Accent 1" w:uiPriority="51"/>
-    <w:lsdException w:name="List Table 7 Colorful Accent 1" w:uiPriority="52"/>
-    <w:lsdException w:name="List Table 1 Light Accent 2" w:uiPriority="46"/>
-    <w:lsdException w:name="List Table 2 Accent 2" w:uiPriority="47"/>
-    <w:lsdException w:name="List Table 3 Accent 2" w:uiPriority="48"/>
-    <w:lsdException w:name="List Table 4 Accent 2" w:uiPriority="49"/>
-    <w:lsdException w:name="List Table 5 Dark Accent 2" w:uiPriority="50"/>
-    <w:lsdException w:name="List Table 6 Colorful Accent 2" w:uiPriority="51"/>
-    <w:lsdException w:name="List Table 7 Colorful Accent 2" w:uiPriority="52"/>
-    <w:lsdException w:name="List Table 1 Light Accent 3" w:uiPriority="46"/>
-    <w:lsdException w:name="List Table 2 Accent 3" w:uiPriority="47"/>
-    <w:lsdException w:name="List Table 3 Accent 3" w:uiPriority="48"/>
-    <w:lsdException w:name="List Table 4 Accent 3" w:uiPriority="49"/>
-    <w:lsdException w:name="List Table 5 Dark Accent 3" w:uiPriority="50"/>
-    <w:lsdException w:name="List Table 6 Colorful Accent 3" w:uiPriority="51"/>
-    <w:lsdException w:name="List Table 7 Colorful Accent 3" w:uiPriority="52"/>
-    <w:lsdException w:name="List Table 1 Light Accent 4" w:uiPriority="46"/>
-    <w:lsdException w:name="List Table 2 Accent 4" w:uiPriority="47"/>
-    <w:lsdException w:name="List Table 3 Accent 4" w:uiPriority="48"/>
-    <w:lsdException w:name="List Table 4 Accent 4" w:uiPriority="49"/>
-    <w:lsdException w:name="List Table 5 Dark Accent 4" w:uiPriority="50"/>
-    <w:lsdException w:name="List Table 6 Colorful Accent 4" w:uiPriority="51"/>
-    <w:lsdException w:name="List Table 7 Colorful Accent 4" w:uiPriority="52"/>
-    <w:lsdException w:name="List Table 1 Light Accent 5" w:uiPriority="46"/>
-    <w:lsdException w:name="List Table 2 Accent 5" w:uiPriority="47"/>
-    <w:lsdException w:name="List Table 3 Accent 5" w:uiPriority="48"/>
-    <w:lsdException w:name="List Table 4 Accent 5" w:uiPriority="49"/>
-    <w:lsdException w:name="List Table 5 Dark Accent 5" w:uiPriority="50"/>
-    <w:lsdException w:name="List Table 6 Colorful Accent 5" w:uiPriority="51"/>
-    <w:lsdException w:name="List Table 7 Colorful Accent 5" w:uiPriority="52"/>
-    <w:lsdException w:name="List Table 1 Light Accent 6" w:uiPriority="46"/>
-    <w:lsdException w:name="List Table 2 Accent 6" w:uiPriority="47"/>
-    <w:lsdException w:name="List Table 3 Accent 6" w:uiPriority="48"/>
-    <w:lsdException w:name="List Table 4 Accent 6" w:uiPriority="49"/>
-    <w:lsdException w:name="List Table 5 Dark Accent 6" w:uiPriority="50"/>
-    <w:lsdException w:name="List Table 6 Colorful Accent 6" w:uiPriority="51"/>
-    <w:lsdException w:name="List Table 7 Colorful Accent 6" w:uiPriority="52"/>
+  <w:latentStyles w:defLockedState="0" w:defUIPriority="99" w:defSemiHidden="1" w:defUnhideWhenUsed="1" w:defQFormat="0" w:count="267">
+    <w:lsdException w:name="Normal" w:semiHidden="0" w:uiPriority="0" w:unhideWhenUsed="0" w:qFormat="1"/>
+    <w:lsdException w:name="heading 1" w:semiHidden="0" w:uiPriority="9" w:unhideWhenUsed="0" w:qFormat="1"/>
+    <w:lsdException w:name="heading 2" w:uiPriority="9" w:qFormat="1"/>
+    <w:lsdException w:name="heading 3" w:uiPriority="9" w:qFormat="1"/>
+    <w:lsdException w:name="heading 4" w:uiPriority="9" w:qFormat="1"/>
+    <w:lsdException w:name="heading 5" w:uiPriority="9" w:qFormat="1"/>
+    <w:lsdException w:name="heading 6" w:uiPriority="9" w:qFormat="1"/>
+    <w:lsdException w:name="heading 7" w:uiPriority="9" w:qFormat="1"/>
+    <w:lsdException w:name="heading 8" w:uiPriority="9" w:qFormat="1"/>
+    <w:lsdException w:name="heading 9" w:uiPriority="9" w:qFormat="1"/>
+    <w:lsdException w:name="toc 1" w:uiPriority="39"/>
+    <w:lsdException w:name="toc 2" w:uiPriority="39"/>
+    <w:lsdException w:name="toc 3" w:uiPriority="39"/>
+    <w:lsdException w:name="toc 4" w:uiPriority="39"/>
+    <w:lsdException w:name="toc 5" w:uiPriority="39"/>
+    <w:lsdException w:name="toc 6" w:uiPriority="39"/>
+    <w:lsdException w:name="toc 7" w:uiPriority="39"/>
+    <w:lsdException w:name="toc 8" w:uiPriority="39"/>
+    <w:lsdException w:name="toc 9" w:uiPriority="39"/>
+    <w:lsdException w:name="caption" w:uiPriority="35" w:qFormat="1"/>
+    <w:lsdException w:name="Title" w:semiHidden="0" w:uiPriority="10" w:unhideWhenUsed="0" w:qFormat="1"/>
+    <w:lsdException w:name="Default Paragraph Font" w:uiPriority="1"/>
+    <w:lsdException w:name="Subtitle" w:semiHidden="0" w:uiPriority="11" w:unhideWhenUsed="0" w:qFormat="1"/>
+    <w:lsdException w:name="Strong" w:semiHidden="0" w:uiPriority="22" w:unhideWhenUsed="0" w:qFormat="1"/>
+    <w:lsdException w:name="Emphasis" w:semiHidden="0" w:uiPriority="20" w:unhideWhenUsed="0" w:qFormat="1"/>
+    <w:lsdException w:name="Table Grid" w:semiHidden="0" w:uiPriority="59" w:unhideWhenUsed="0"/>
+    <w:lsdException w:name="Placeholder Text" w:unhideWhenUsed="0"/>
+    <w:lsdException w:name="No Spacing" w:semiHidden="0" w:uiPriority="1" w:unhideWhenUsed="0" w:qFormat="1"/>
+    <w:lsdException w:name="Light Shading" w:semiHidden="0" w:uiPriority="60" w:unhideWhenUsed="0"/>
+    <w:lsdException w:name="Light List" w:semiHidden="0" w:uiPriority="61" w:unhideWhenUsed="0"/>
+    <w:lsdException w:name="Light Grid" w:semiHidden="0" w:uiPriority="62" w:unhideWhenUsed="0"/>
+    <w:lsdException w:name="Medium Shading 1" w:semiHidden="0" w:uiPriority="63" w:unhideWhenUsed="0"/>
+    <w:lsdException w:name="Medium Shading 2" w:semiHidden="0" w:uiPriority="64" w:unhideWhenUsed="0"/>
+    <w:lsdException w:name="Medium List 1" w:semiHidden="0" w:uiPriority="65" w:unhideWhenUsed="0"/>
+    <w:lsdException w:name="Medium List 2" w:semiHidden="0" w:uiPriority="66" w:unhideWhenUsed="0"/>
+    <w:lsdException w:name="Medium Grid 1" w:semiHidden="0" w:uiPriority="67" w:unhideWhenUsed="0"/>
+    <w:lsdException w:name="Medium Grid 2" w:semiHidden="0" w:uiPriority="68" w:unhideWhenUsed="0"/>
+    <w:lsdException w:name="Medium Grid 3" w:semiHidden="0" w:uiPriority="69" w:unhideWhenUsed="0"/>
+    <w:lsdException w:name="Dark List" w:semiHidden="0" w:uiPriority="70" w:unhideWhenUsed="0"/>
+    <w:lsdException w:name="Colorful Shading" w:semiHidden="0" w:uiPriority="71" w:unhideWhenUsed="0"/>
+    <w:lsdException w:name="Colorful List" w:semiHidden="0" w:uiPriority="72" w:unhideWhenUsed="0"/>
+    <w:lsdException w:name="Colorful Grid" w:semiHidden="0" w:uiPriority="73" w:unhideWhenUsed="0"/>
+    <w:lsdException w:name="Light Shading Accent 1" w:semiHidden="0" w:uiPriority="60" w:unhideWhenUsed="0"/>
+    <w:lsdException w:name="Light List Accent 1" w:semiHidden="0" w:uiPriority="61" w:unhideWhenUsed="0"/>
+    <w:lsdException w:name="Light Grid Accent 1" w:semiHidden="0" w:uiPriority="62" w:unhideWhenUsed="0"/>
+    <w:lsdException w:name="Medium Shading 1 Accent 1" w:semiHidden="0" w:uiPriority="63" w:unhideWhenUsed="0"/>
+    <w:lsdException w:name="Medium Shading 2 Accent 1" w:semiHidden="0" w:uiPriority="64" w:unhideWhenUsed="0"/>
+    <w:lsdException w:name="Medium List 1 Accent 1" w:semiHidden="0" w:uiPriority="65" w:unhideWhenUsed="0"/>
+    <w:lsdException w:name="Revision" w:unhideWhenUsed="0"/>
+    <w:lsdException w:name="List Paragraph" w:semiHidden="0" w:uiPriority="34" w:unhideWhenUsed="0" w:qFormat="1"/>
+    <w:lsdException w:name="Quote" w:semiHidden="0" w:uiPriority="29" w:unhideWhenUsed="0" w:qFormat="1"/>
+    <w:lsdException w:name="Intense Quote" w:semiHidden="0" w:uiPriority="30" w:unhideWhenUsed="0" w:qFormat="1"/>
+    <w:lsdException w:name="Medium List 2 Accent 1" w:semiHidden="0" w:uiPriority="66" w:unhideWhenUsed="0"/>
+    <w:lsdException w:name="Medium Grid 1 Accent 1" w:semiHidden="0" w:uiPriority="67" w:unhideWhenUsed="0"/>
+    <w:lsdException w:name="Medium Grid 2 Accent 1" w:semiHidden="0" w:uiPriority="68" w:unhideWhenUsed="0"/>
+    <w:lsdException w:name="Medium Grid 3 Accent 1" w:semiHidden="0" w:uiPriority="69" w:unhideWhenUsed="0"/>
+    <w:lsdException w:name="Dark List Accent 1" w:semiHidden="0" w:uiPriority="70" w:unhideWhenUsed="0"/>
+    <w:lsdException w:name="Colorful Shading Accent 1" w:semiHidden="0" w:uiPriority="71" w:unhideWhenUsed="0"/>
+    <w:lsdException w:name="Colorful List Accent 1" w:semiHidden="0" w:uiPriority="72" w:unhideWhenUsed="0"/>
+    <w:lsdException w:name="Colorful Grid Accent 1" w:semiHidden="0" w:uiPriority="73" w:unhideWhenUsed="0"/>
+    <w:lsdException w:name="Light Shading Accent 2" w:semiHidden="0" w:uiPriority="60" w:unhideWhenUsed="0"/>
+    <w:lsdException w:name="Light List Accent 2" w:semiHidden="0" w:uiPriority="61" w:unhideWhenUsed="0"/>
+    <w:lsdException w:name="Light Grid Accent 2" w:semiHidden="0" w:uiPriority="62" w:unhideWhenUsed="0"/>
+    <w:lsdException w:name="Medium Shading 1 Accent 2" w:semiHidden="0" w:uiPriority="63" w:unhideWhenUsed="0"/>
+    <w:lsdException w:name="Medium Shading 2 Accent 2" w:semiHidden="0" w:uiPriority="64" w:unhideWhenUsed="0"/>
+    <w:lsdException w:name="Medium List 1 Accent 2" w:semiHidden="0" w:uiPriority="65" w:unhideWhenUsed="0"/>
+    <w:lsdException w:name="Medium List 2 Accent 2" w:semiHidden="0" w:uiPriority="66" w:unhideWhenUsed="0"/>
+    <w:lsdException w:name="Medium Grid 1 Accent 2" w:semiHidden="0" w:uiPriority="67" w:unhideWhenUsed="0"/>
+    <w:lsdException w:name="Medium Grid 2 Accent 2" w:semiHidden="0" w:uiPriority="68" w:unhideWhenUsed="0"/>
+    <w:lsdException w:name="Medium Grid 3 Accent 2" w:semiHidden="0" w:uiPriority="69" w:unhideWhenUsed="0"/>
+    <w:lsdException w:name="Dark List Accent 2" w:semiHidden="0" w:uiPriority="70" w:unhideWhenUsed="0"/>
+    <w:lsdException w:name="Colorful Shading Accent 2" w:semiHidden="0" w:uiPriority="71" w:unhideWhenUsed="0"/>
+    <w:lsdException w:name="Colorful List Accent 2" w:semiHidden="0" w:uiPriority="72" w:unhideWhenUsed="0"/>
+    <w:lsdException w:name="Colorful Grid Accent 2" w:semiHidden="0" w:uiPriority="73" w:unhideWhenUsed="0"/>
+    <w:lsdException w:name="Light Shading Accent 3" w:semiHidden="0" w:uiPriority="60" w:unhideWhenUsed="0"/>
+    <w:lsdException w:name="Light List Accent 3" w:semiHidden="0" w:uiPriority="61" w:unhideWhenUsed="0"/>
+    <w:lsdException w:name="Light Grid Accent 3" w:semiHidden="0" w:uiPriority="62" w:unhideWhenUsed="0"/>
+    <w:lsdException w:name="Medium Shading 1 Accent 3" w:semiHidden="0" w:uiPriority="63" w:unhideWhenUsed="0"/>
+    <w:lsdException w:name="Medium Shading 2 Accent 3" w:semiHidden="0" w:uiPriority="64" w:unhideWhenUsed="0"/>
+    <w:lsdException w:name="Medium List 1 Accent 3" w:semiHidden="0" w:uiPriority="65" w:unhideWhenUsed="0"/>
+    <w:lsdException w:name="Medium List 2 Accent 3" w:semiHidden="0" w:uiPriority="66" w:unhideWhenUsed="0"/>
+    <w:lsdException w:name="Medium Grid 1 Accent 3" w:semiHidden="0" w:uiPriority="67" w:unhideWhenUsed="0"/>
+    <w:lsdException w:name="Medium Grid 2 Accent 3" w:semiHidden="0" w:uiPriority="68" w:unhideWhenUsed="0"/>
+    <w:lsdException w:name="Medium Grid 3 Accent 3" w:semiHidden="0" w:uiPriority="69" w:unhideWhenUsed="0"/>
+    <w:lsdException w:name="Dark List Accent 3" w:semiHidden="0" w:uiPriority="70" w:unhideWhenUsed="0"/>
+    <w:lsdException w:name="Colorful Shading Accent 3" w:semiHidden="0" w:uiPriority="71" w:unhideWhenUsed="0"/>
+    <w:lsdException w:name="Colorful List Accent 3" w:semiHidden="0" w:uiPriority="72" w:unhideWhenUsed="0"/>
+    <w:lsdException w:name="Colorful Grid Accent 3" w:semiHidden="0" w:uiPriority="73" w:unhideWhenUsed="0"/>
+    <w:lsdException w:name="Light Shading Accent 4" w:semiHidden="0" w:uiPriority="60" w:unhideWhenUsed="0"/>
+    <w:lsdException w:name="Light List Accent 4" w:semiHidden="0" w:uiPriority="61" w:unhideWhenUsed="0"/>
+    <w:lsdException w:name="Light Grid Accent 4" w:semiHidden="0" w:uiPriority="62" w:unhideWhenUsed="0"/>
+    <w:lsdException w:name="Medium Shading 1 Accent 4" w:semiHidden="0" w:uiPriority="63" w:unhideWhenUsed="0"/>
+    <w:lsdException w:name="Medium Shading 2 Accent 4" w:semiHidden="0" w:uiPriority="64" w:unhideWhenUsed="0"/>
+    <w:lsdException w:name="Medium List 1 Accent 4" w:semiHidden="0" w:uiPriority="65" w:unhideWhenUsed="0"/>
+    <w:lsdException w:name="Medium List 2 Accent 4" w:semiHidden="0" w:uiPriority="66" w:unhideWhenUsed="0"/>
+    <w:lsdException w:name="Medium Grid 1 Accent 4" w:semiHidden="0" w:uiPriority="67" w:unhideWhenUsed="0"/>
+    <w:lsdException w:name="Medium Grid 2 Accent 4" w:semiHidden="0" w:uiPriority="68" w:unhideWhenUsed="0"/>
+    <w:lsdException w:name="Medium Grid 3 Accent 4" w:semiHidden="0" w:uiPriority="69" w:unhideWhenUsed="0"/>
+    <w:lsdException w:name="Dark List Accent 4" w:semiHidden="0" w:uiPriority="70" w:unhideWhenUsed="0"/>
+    <w:lsdException w:name="Colorful Shading Accent 4" w:semiHidden="0" w:uiPriority="71" w:unhideWhenUsed="0"/>
+    <w:lsdException w:name="Colorful List Accent 4" w:semiHidden="0" w:uiPriority="72" w:unhideWhenUsed="0"/>
+    <w:lsdException w:name="Colorful Grid Accent 4" w:semiHidden="0" w:uiPriority="73" w:unhideWhenUsed="0"/>
+    <w:lsdException w:name="Light Shading Accent 5" w:semiHidden="0" w:uiPriority="60" w:unhideWhenUsed="0"/>
+    <w:lsdException w:name="Light List Accent 5" w:semiHidden="0" w:uiPriority="61" w:unhideWhenUsed="0"/>
+    <w:lsdException w:name="Light Grid Accent 5" w:semiHidden="0" w:uiPriority="62" w:unhideWhenUsed="0"/>
+    <w:lsdException w:name="Medium Shading 1 Accent 5" w:semiHidden="0" w:uiPriority="63" w:unhideWhenUsed="0"/>
+    <w:lsdException w:name="Medium Shading 2 Accent 5" w:semiHidden="0" w:uiPriority="64" w:unhideWhenUsed="0"/>
+    <w:lsdException w:name="Medium List 1 Accent 5" w:semiHidden="0" w:uiPriority="65" w:unhideWhenUsed="0"/>
+    <w:lsdException w:name="Medium List 2 Accent 5" w:semiHidden="0" w:uiPriority="66" w:unhideWhenUsed="0"/>
+    <w:lsdException w:name="Medium Grid 1 Accent 5" w:semiHidden="0" w:uiPriority="67" w:unhideWhenUsed="0"/>
+    <w:lsdException w:name="Medium Grid 2 Accent 5" w:semiHidden="0" w:uiPriority="68" w:unhideWhenUsed="0"/>
+    <w:lsdException w:name="Medium Grid 3 Accent 5" w:semiHidden="0" w:uiPriority="69" w:unhideWhenUsed="0"/>
+    <w:lsdException w:name="Dark List Accent 5" w:semiHidden="0" w:uiPriority="70" w:unhideWhenUsed="0"/>
+    <w:lsdException w:name="Colorful Shading Accent 5" w:semiHidden="0" w:uiPriority="71" w:unhideWhenUsed="0"/>
+    <w:lsdException w:name="Colorful List Accent 5" w:semiHidden="0" w:uiPriority="72" w:unhideWhenUsed="0"/>
+    <w:lsdException w:name="Colorful Grid Accent 5" w:semiHidden="0" w:uiPriority="73" w:unhideWhenUsed="0"/>
+    <w:lsdException w:name="Light Shading Accent 6" w:semiHidden="0" w:uiPriority="60" w:unhideWhenUsed="0"/>
+    <w:lsdException w:name="Light List Accent 6" w:semiHidden="0" w:uiPriority="61" w:unhideWhenUsed="0"/>
+    <w:lsdException w:name="Light Grid Accent 6" w:semiHidden="0" w:uiPriority="62" w:unhideWhenUsed="0"/>
+    <w:lsdException w:name="Medium Shading 1 Accent 6" w:semiHidden="0" w:uiPriority="63" w:unhideWhenUsed="0"/>
+    <w:lsdException w:name="Medium Shading 2 Accent 6" w:semiHidden="0" w:uiPriority="64" w:unhideWhenUsed="0"/>
+    <w:lsdException w:name="Medium List 1 Accent 6" w:semiHidden="0" w:uiPriority="65" w:unhideWhenUsed="0"/>
+    <w:lsdException w:name="Medium List 2 Accent 6" w:semiHidden="0" w:uiPriority="66" w:unhideWhenUsed="0"/>
+    <w:lsdException w:name="Medium Grid 1 Accent 6" w:semiHidden="0" w:uiPriority="67" w:unhideWhenUsed="0"/>
+    <w:lsdException w:name="Medium Grid 2 Accent 6" w:semiHidden="0" w:uiPriority="68" w:unhideWhenUsed="0"/>
+    <w:lsdException w:name="Medium Grid 3 Accent 6" w:semiHidden="0" w:uiPriority="69" w:unhideWhenUsed="0"/>
+    <w:lsdException w:name="Dark List Accent 6" w:semiHidden="0" w:uiPriority="70" w:unhideWhenUsed="0"/>
+    <w:lsdException w:name="Colorful Shading Accent 6" w:semiHidden="0" w:uiPriority="71" w:unhideWhenUsed="0"/>
+    <w:lsdException w:name="Colorful List Accent 6" w:semiHidden="0" w:uiPriority="72" w:unhideWhenUsed="0"/>
+    <w:lsdException w:name="Colorful Grid Accent 6" w:semiHidden="0" w:uiPriority="73" w:unhideWhenUsed="0"/>
+    <w:lsdException w:name="Subtle Emphasis" w:semiHidden="0" w:uiPriority="19" w:unhideWhenUsed="0" w:qFormat="1"/>
+    <w:lsdException w:name="Intense Emphasis" w:semiHidden="0" w:uiPriority="21" w:unhideWhenUsed="0" w:qFormat="1"/>
+    <w:lsdException w:name="Subtle Reference" w:semiHidden="0" w:uiPriority="31" w:unhideWhenUsed="0" w:qFormat="1"/>
+    <w:lsdException w:name="Intense Reference" w:semiHidden="0" w:uiPriority="32" w:unhideWhenUsed="0" w:qFormat="1"/>
+    <w:lsdException w:name="Book Title" w:semiHidden="0" w:uiPriority="33" w:unhideWhenUsed="0" w:qFormat="1"/>
+    <w:lsdException w:name="Bibliography" w:uiPriority="37"/>
+    <w:lsdException w:name="TOC Heading" w:uiPriority="39" w:qFormat="1"/>
   </w:latentStyles>
   <w:style w:type="paragraph" w:default="1" w:styleId="Normalny">
     <w:name w:val="Normal"/>
@@ -13194,6 +13134,7 @@
     <w:uiPriority w:val="99"/>
     <w:semiHidden/>
     <w:unhideWhenUsed/>
+    <w:qFormat/>
     <w:tblPr>
       <w:tblInd w:w="0" w:type="dxa"/>
       <w:tblCellMar>

</xml_diff>